<commit_message>
Dutch versions in progress
Dutch versions in progress
</commit_message>
<xml_diff>
--- a/Resume-Bas-LeadershipFocused.docx
+++ b/Resume-Bas-LeadershipFocused.docx
@@ -1,6 +1,6 @@
 
 <file path=word/document.xml><?xml version="1.0" encoding="utf-8"?>
-<w:document xmlns:wpc="http://schemas.microsoft.com/office/word/2010/wordprocessingCanvas" xmlns:cx="http://schemas.microsoft.com/office/drawing/2014/chartex" xmlns:cx1="http://schemas.microsoft.com/office/drawing/2015/9/8/chartex" xmlns:cx2="http://schemas.microsoft.com/office/drawing/2015/10/21/chartex" xmlns:cx3="http://schemas.microsoft.com/office/drawing/2016/5/9/chartex" xmlns:cx4="http://schemas.microsoft.com/office/drawing/2016/5/10/chartex" xmlns:cx5="http://schemas.microsoft.com/office/drawing/2016/5/11/chartex" xmlns:cx6="http://schemas.microsoft.com/office/drawing/2016/5/12/chartex" xmlns:cx7="http://schemas.microsoft.com/office/drawing/2016/5/13/chartex" xmlns:cx8="http://schemas.microsoft.com/office/drawing/2016/5/14/chartex" xmlns:mc="http://schemas.openxmlformats.org/markup-compatibility/2006" xmlns:aink="http://schemas.microsoft.com/office/drawing/2016/ink" xmlns:am3d="http://schemas.microsoft.com/office/drawing/2017/model3d" xmlns:o="urn:schemas-microsoft-com:office:office" xmlns:oel="http://schemas.microsoft.com/office/2019/extlst" xmlns:r="http://schemas.openxmlformats.org/officeDocument/2006/relationships" xmlns:m="http://schemas.openxmlformats.org/officeDocument/2006/math" xmlns:v="urn:schemas-microsoft-com:vml" xmlns:wp14="http://schemas.microsoft.com/office/word/2010/wordprocessingDrawing" xmlns:wp="http://schemas.openxmlformats.org/drawingml/2006/wordprocessingDrawing" xmlns:w10="urn:schemas-microsoft-com:office:word" xmlns:w="http://schemas.openxmlformats.org/wordprocessingml/2006/main" xmlns:w14="http://schemas.microsoft.com/office/word/2010/wordml" xmlns:w15="http://schemas.microsoft.com/office/word/2012/wordml" xmlns:w16cex="http://schemas.microsoft.com/office/word/2018/wordml/cex" xmlns:w16cid="http://schemas.microsoft.com/office/word/2016/wordml/cid" xmlns:w16="http://schemas.microsoft.com/office/word/2018/wordml" xmlns:w16du="http://schemas.microsoft.com/office/word/2023/wordml/word16du" xmlns:w16sdtdh="http://schemas.microsoft.com/office/word/2020/wordml/sdtdatahash" xmlns:w16se="http://schemas.microsoft.com/office/word/2015/wordml/symex" xmlns:wpg="http://schemas.microsoft.com/office/word/2010/wordprocessingGroup" xmlns:wpi="http://schemas.microsoft.com/office/word/2010/wordprocessingInk" xmlns:wne="http://schemas.microsoft.com/office/word/2006/wordml" xmlns:wps="http://schemas.microsoft.com/office/word/2010/wordprocessingShape" mc:Ignorable="w14 w15 w16se w16cid w16 w16cex w16sdtdh w16du wp14">
+<w:document xmlns:wpc="http://schemas.microsoft.com/office/word/2010/wordprocessingCanvas" xmlns:cx="http://schemas.microsoft.com/office/drawing/2014/chartex" xmlns:cx1="http://schemas.microsoft.com/office/drawing/2015/9/8/chartex" xmlns:cx2="http://schemas.microsoft.com/office/drawing/2015/10/21/chartex" xmlns:cx3="http://schemas.microsoft.com/office/drawing/2016/5/9/chartex" xmlns:cx4="http://schemas.microsoft.com/office/drawing/2016/5/10/chartex" xmlns:cx5="http://schemas.microsoft.com/office/drawing/2016/5/11/chartex" xmlns:cx6="http://schemas.microsoft.com/office/drawing/2016/5/12/chartex" xmlns:cx7="http://schemas.microsoft.com/office/drawing/2016/5/13/chartex" xmlns:cx8="http://schemas.microsoft.com/office/drawing/2016/5/14/chartex" xmlns:mc="http://schemas.openxmlformats.org/markup-compatibility/2006" xmlns:aink="http://schemas.microsoft.com/office/drawing/2016/ink" xmlns:am3d="http://schemas.microsoft.com/office/drawing/2017/model3d" xmlns:o="urn:schemas-microsoft-com:office:office" xmlns:oel="http://schemas.microsoft.com/office/2019/extlst" xmlns:r="http://schemas.openxmlformats.org/officeDocument/2006/relationships" xmlns:m="http://schemas.openxmlformats.org/officeDocument/2006/math" xmlns:v="urn:schemas-microsoft-com:vml" xmlns:wp14="http://schemas.microsoft.com/office/word/2010/wordprocessingDrawing" xmlns:wp="http://schemas.openxmlformats.org/drawingml/2006/wordprocessingDrawing" xmlns:w10="urn:schemas-microsoft-com:office:word" xmlns:w="http://schemas.openxmlformats.org/wordprocessingml/2006/main" xmlns:w14="http://schemas.microsoft.com/office/word/2010/wordml" xmlns:w15="http://schemas.microsoft.com/office/word/2012/wordml" xmlns:w16cex="http://schemas.microsoft.com/office/word/2018/wordml/cex" xmlns:w16cid="http://schemas.microsoft.com/office/word/2016/wordml/cid" xmlns:w16="http://schemas.microsoft.com/office/word/2018/wordml" xmlns:w16du="http://schemas.microsoft.com/office/word/2023/wordml/word16du" xmlns:w16sdtdh="http://schemas.microsoft.com/office/word/2020/wordml/sdtdatahash" xmlns:w16sdtfl="http://schemas.microsoft.com/office/word/2024/wordml/sdtformatlock" xmlns:w16se="http://schemas.microsoft.com/office/word/2015/wordml/symex" xmlns:wpg="http://schemas.microsoft.com/office/word/2010/wordprocessingGroup" xmlns:wpi="http://schemas.microsoft.com/office/word/2010/wordprocessingInk" xmlns:wne="http://schemas.microsoft.com/office/word/2006/wordml" xmlns:wps="http://schemas.microsoft.com/office/word/2010/wordprocessingShape" mc:Ignorable="w14 w15 w16se w16cid w16 w16cex w16sdtdh w16sdtfl w16du wp14">
   <w:body>
     <w:p>
       <w:pPr>
@@ -137,6 +137,99 @@
         <w:t>. My curiosity and strategic mindset provide a broad perspective, enabling me to uncover meaningful contributions even in less glamorous but critical areas like software quality, where impactful improvements often lie.</w:t>
       </w:r>
     </w:p>
+    <w:p>
+      <w:pPr>
+        <w:pBdr>
+          <w:top w:val="nil"/>
+          <w:left w:val="nil"/>
+          <w:right w:val="nil"/>
+          <w:between w:val="nil"/>
+        </w:pBdr>
+        <w:rPr>
+          <w:rFonts w:ascii="Arial" w:eastAsia="Arial" w:hAnsi="Arial" w:cs="Arial"/>
+          <w:color w:val="0E101A"/>
+          <w:sz w:val="20"/>
+          <w:szCs w:val="20"/>
+        </w:rPr>
+      </w:pPr>
+    </w:p>
+    <w:p>
+      <w:pPr>
+        <w:pBdr>
+          <w:top w:val="nil"/>
+          <w:left w:val="nil"/>
+          <w:right w:val="nil"/>
+          <w:between w:val="nil"/>
+        </w:pBdr>
+        <w:rPr>
+          <w:rFonts w:ascii="Arial" w:eastAsia="Arial" w:hAnsi="Arial" w:cs="Arial"/>
+          <w:color w:val="0E101A"/>
+          <w:sz w:val="20"/>
+          <w:szCs w:val="20"/>
+        </w:rPr>
+      </w:pPr>
+      <w:bookmarkStart w:id="0" w:name="_Hlk197155588"/>
+      <w:r>
+        <w:rPr>
+          <w:rFonts w:ascii="Arial" w:eastAsia="Arial" w:hAnsi="Arial" w:cs="Arial"/>
+          <w:color w:val="0E101A"/>
+          <w:sz w:val="20"/>
+          <w:szCs w:val="20"/>
+        </w:rPr>
+        <w:t>Although my day-to-day activities rarely involve writing software, I still enjoy doing so, and since January 2024, I have been working on a hobby project up to 10 hours a week to develop a video game. It has allowed me to leverage and expand my technical skills in areas like UX. I also use contract labor for specialized services and have worked with about 15 people in 10 countries. Although technically a commercial venture, it is not intended to be a viable business; my motivation is to show my daughter what I do.</w:t>
+      </w:r>
+    </w:p>
+    <w:p>
+      <w:pPr>
+        <w:pBdr>
+          <w:top w:val="nil"/>
+          <w:left w:val="nil"/>
+          <w:right w:val="nil"/>
+          <w:between w:val="nil"/>
+        </w:pBdr>
+        <w:rPr>
+          <w:rFonts w:ascii="Arial" w:eastAsia="Arial" w:hAnsi="Arial" w:cs="Arial"/>
+          <w:color w:val="0E101A"/>
+          <w:sz w:val="20"/>
+          <w:szCs w:val="20"/>
+        </w:rPr>
+      </w:pPr>
+    </w:p>
+    <w:p>
+      <w:pPr>
+        <w:pBdr>
+          <w:top w:val="nil"/>
+          <w:left w:val="nil"/>
+          <w:right w:val="nil"/>
+          <w:between w:val="nil"/>
+        </w:pBdr>
+        <w:rPr>
+          <w:rFonts w:ascii="Arial" w:eastAsia="Arial" w:hAnsi="Arial" w:cs="Arial"/>
+          <w:color w:val="0E101A"/>
+          <w:sz w:val="20"/>
+          <w:szCs w:val="20"/>
+        </w:rPr>
+      </w:pPr>
+      <w:r>
+        <w:rPr>
+          <w:rFonts w:ascii="Arial" w:eastAsia="Arial" w:hAnsi="Arial" w:cs="Arial"/>
+          <w:color w:val="0E101A"/>
+          <w:sz w:val="20"/>
+          <w:szCs w:val="20"/>
+        </w:rPr>
+        <w:t>I’m looking to relocate to the Netherlands and for a technical leadership role at a focused</w:t>
+      </w:r>
+      <w:r>
+        <w:rPr>
+          <w:rFonts w:ascii="Arial" w:eastAsia="Arial" w:hAnsi="Arial" w:cs="Arial"/>
+          <w:color w:val="0E101A"/>
+          <w:sz w:val="20"/>
+          <w:szCs w:val="20"/>
+        </w:rPr>
+        <w:t xml:space="preserve"> organization.</w:t>
+      </w:r>
+    </w:p>
+    <w:bookmarkEnd w:id="0"/>
     <w:p>
       <w:pPr>
         <w:pBdr>
@@ -232,11 +325,12 @@
           <w:rFonts w:ascii="Arial" w:eastAsia="Arial" w:hAnsi="Arial" w:cs="Arial"/>
           <w:b/>
           <w:bCs/>
-          <w:sz w:val="20"/>
-          <w:szCs w:val="20"/>
-        </w:rPr>
-      </w:pPr>
-      <w:bookmarkStart w:id="0" w:name="_Hlk182926422"/>
+          <w:color w:val="0E101A"/>
+          <w:sz w:val="20"/>
+          <w:szCs w:val="20"/>
+        </w:rPr>
+      </w:pPr>
+      <w:bookmarkStart w:id="1" w:name="_Hlk182926422"/>
       <w:r>
         <w:rPr>
           <w:rFonts w:ascii="Arial" w:eastAsia="Arial" w:hAnsi="Arial" w:cs="Arial"/>
@@ -273,7 +367,106 @@
         <w:t xml:space="preserve"> </w:t>
       </w:r>
     </w:p>
-    <w:bookmarkEnd w:id="0"/>
+    <w:p>
+      <w:pPr>
+        <w:pBdr>
+          <w:top w:val="nil"/>
+          <w:left w:val="nil"/>
+          <w:right w:val="nil"/>
+          <w:between w:val="nil"/>
+        </w:pBdr>
+        <w:rPr>
+          <w:rFonts w:ascii="Arial" w:eastAsia="Arial" w:hAnsi="Arial" w:cs="Arial"/>
+          <w:b/>
+          <w:bCs/>
+          <w:color w:val="0E101A"/>
+          <w:sz w:val="20"/>
+          <w:szCs w:val="20"/>
+          <w:lang w:val="nl-NL"/>
+        </w:rPr>
+      </w:pPr>
+      <w:r>
+        <w:rPr>
+          <w:rFonts w:ascii="Arial" w:eastAsia="Arial" w:hAnsi="Arial" w:cs="Arial"/>
+          <w:b/>
+          <w:bCs/>
+          <w:color w:val="0E101A"/>
+          <w:sz w:val="20"/>
+          <w:szCs w:val="20"/>
+          <w:lang w:val="nl-NL"/>
+        </w:rPr>
+        <w:t xml:space="preserve">Voor een </w:t>
+      </w:r>
+      <w:r>
+        <w:rPr>
+          <w:rFonts w:ascii="Arial" w:eastAsia="Arial" w:hAnsi="Arial" w:cs="Arial"/>
+          <w:b/>
+          <w:bCs/>
+          <w:color w:val="0E101A"/>
+          <w:sz w:val="20"/>
+          <w:szCs w:val="20"/>
+          <w:lang w:val="nl-NL"/>
+        </w:rPr>
+        <w:t>Nederlandse</w:t>
+      </w:r>
+      <w:r>
+        <w:rPr>
+          <w:rFonts w:ascii="Arial" w:eastAsia="Arial" w:hAnsi="Arial" w:cs="Arial"/>
+          <w:b/>
+          <w:bCs/>
+          <w:color w:val="0E101A"/>
+          <w:sz w:val="20"/>
+          <w:szCs w:val="20"/>
+          <w:lang w:val="nl-NL"/>
+        </w:rPr>
+        <w:t xml:space="preserve"> versie van dit cv, zie </w:t>
+      </w:r>
+    </w:p>
+    <w:p>
+      <w:pPr>
+        <w:pBdr>
+          <w:top w:val="nil"/>
+          <w:left w:val="nil"/>
+          <w:right w:val="nil"/>
+          <w:between w:val="nil"/>
+        </w:pBdr>
+        <w:rPr>
+          <w:rFonts w:ascii="Arial" w:eastAsia="Arial" w:hAnsi="Arial" w:cs="Arial"/>
+          <w:b/>
+          <w:bCs/>
+          <w:sz w:val="20"/>
+          <w:szCs w:val="20"/>
+          <w:lang w:val="nl-NL"/>
+        </w:rPr>
+      </w:pPr>
+      <w:hyperlink r:id="rId9" w:history="1">
+        <w:r>
+          <w:rPr>
+            <w:rStyle w:val="Hyperlink"/>
+            <w:rFonts w:ascii="Arial" w:eastAsia="Arial" w:hAnsi="Arial" w:cs="Arial"/>
+            <w:b/>
+            <w:bCs/>
+            <w:sz w:val="20"/>
+            <w:szCs w:val="20"/>
+            <w:lang w:val="nl-NL"/>
+          </w:rPr>
+          <w:t>https://github.com/BasHamer/Interview-Resources/blob/master/CV-Bas-LeiderschapFocus-NL.pdf</w:t>
+        </w:r>
+        <w:r>
+          <w:rPr>
+            <w:rStyle w:val="Hyperlink"/>
+            <w:rFonts w:ascii="Arial" w:eastAsia="Arial" w:hAnsi="Arial" w:cs="Arial"/>
+            <w:b/>
+            <w:bCs/>
+            <w:sz w:val="20"/>
+            <w:szCs w:val="20"/>
+            <w:lang w:val="nl-NL"/>
+          </w:rPr>
+          <w:br/>
+        </w:r>
+      </w:hyperlink>
+    </w:p>
+    <w:bookmarkEnd w:id="1"/>
     <w:p>
       <w:pPr>
         <w:pBdr>
@@ -532,47 +725,7 @@
           <w:sz w:val="20"/>
           <w:szCs w:val="20"/>
         </w:rPr>
-        <w:t xml:space="preserve">I took charge of a project that had </w:t>
-      </w:r>
-      <w:proofErr w:type="gramStart"/>
-      <w:r>
-        <w:rPr>
-          <w:rFonts w:ascii="Arial" w:eastAsia="Arial" w:hAnsi="Arial" w:cs="Arial"/>
-          <w:color w:val="000000"/>
-          <w:sz w:val="20"/>
-          <w:szCs w:val="20"/>
-        </w:rPr>
-        <w:t>stalled</w:t>
-      </w:r>
-      <w:proofErr w:type="gramEnd"/>
-      <w:r>
-        <w:rPr>
-          <w:rFonts w:ascii="Arial" w:eastAsia="Arial" w:hAnsi="Arial" w:cs="Arial"/>
-          <w:color w:val="000000"/>
-          <w:sz w:val="20"/>
-          <w:szCs w:val="20"/>
-        </w:rPr>
-        <w:t xml:space="preserve"> for five years before my involvement. Leading decisively, I designed the architecture, made critical decisions, and drove the execution to release the project into production successfully. Within nine months, we transitioned the first customers into the new system. Leveraging pragmatic architecture and a holistic approach, I guided a 20-person offshore development team alongside in-house and contract resources. This effort included mentoring, coaching, and providing </w:t>
-      </w:r>
-      <w:proofErr w:type="gramStart"/>
-      <w:r>
-        <w:rPr>
-          <w:rFonts w:ascii="Arial" w:eastAsia="Arial" w:hAnsi="Arial" w:cs="Arial"/>
-          <w:color w:val="000000"/>
-          <w:sz w:val="20"/>
-          <w:szCs w:val="20"/>
-        </w:rPr>
-        <w:t>direction</w:t>
-      </w:r>
-      <w:proofErr w:type="gramEnd"/>
-      <w:r>
-        <w:rPr>
-          <w:rFonts w:ascii="Arial" w:eastAsia="Arial" w:hAnsi="Arial" w:cs="Arial"/>
-          <w:color w:val="000000"/>
-          <w:sz w:val="20"/>
-          <w:szCs w:val="20"/>
-        </w:rPr>
-        <w:t xml:space="preserve"> to complete the migration of an entire billion-dollar payment business.</w:t>
+        <w:t>I took charge of a project that had stalled for five years before my involvement. Leading decisively, I designed the architecture, made critical decisions, and drove the execution to release the project into production successfully. Within nine months, we transitioned the first customers into the new system. Leveraging pragmatic architecture and a holistic approach, I guided a 20-person offshore development team alongside in-house and contract resources. This effort included mentoring, coaching, and providing direction to complete the migration of an entire billion-dollar payment business.</w:t>
       </w:r>
     </w:p>
     <w:p>
@@ -747,6 +900,7 @@
           <w:sz w:val="20"/>
           <w:szCs w:val="20"/>
         </w:rPr>
+        <w:lastRenderedPageBreak/>
         <w:t>Senior Developer | Charles Schwab</w:t>
       </w:r>
       <w:r>
@@ -1038,66 +1192,101 @@
           <w:sz w:val="20"/>
           <w:szCs w:val="20"/>
         </w:rPr>
-        <w:t xml:space="preserve">After developing a similar system at three companies and wanting to </w:t>
-      </w:r>
-      <w:proofErr w:type="gramStart"/>
-      <w:r>
-        <w:rPr>
-          <w:rFonts w:ascii="Arial" w:eastAsia="Arial" w:hAnsi="Arial" w:cs="Arial"/>
-          <w:sz w:val="20"/>
-          <w:szCs w:val="20"/>
-        </w:rPr>
-        <w:t>productize</w:t>
-      </w:r>
-      <w:proofErr w:type="gramEnd"/>
-      <w:r>
-        <w:rPr>
-          <w:rFonts w:ascii="Arial" w:eastAsia="Arial" w:hAnsi="Arial" w:cs="Arial"/>
-          <w:sz w:val="20"/>
-          <w:szCs w:val="20"/>
-        </w:rPr>
-        <w:t xml:space="preserve"> that solution, I pivoted Possum Labs from a consulting business to a product company. We developed and built a user-friendly web app for organizations’ business experts to describe desired outcomes for software in customizable domain-specific languages. It allowed me to create </w:t>
-      </w:r>
-      <w:proofErr w:type="gramStart"/>
-      <w:r>
-        <w:rPr>
-          <w:rFonts w:ascii="Arial" w:eastAsia="Arial" w:hAnsi="Arial" w:cs="Arial"/>
-          <w:sz w:val="20"/>
-          <w:szCs w:val="20"/>
-        </w:rPr>
-        <w:t>an architecture</w:t>
-      </w:r>
-      <w:proofErr w:type="gramEnd"/>
-      <w:r>
-        <w:rPr>
-          <w:rFonts w:ascii="Arial" w:eastAsia="Arial" w:hAnsi="Arial" w:cs="Arial"/>
-          <w:sz w:val="20"/>
-          <w:szCs w:val="20"/>
-        </w:rPr>
-        <w:t>, learn how to run a business, build &amp; mentor a team, and work with customers.</w:t>
-      </w:r>
-    </w:p>
-    <w:p>
-      <w:pPr>
-        <w:pBdr>
-          <w:top w:val="nil"/>
-          <w:left w:val="nil"/>
-          <w:right w:val="nil"/>
-          <w:between w:val="nil"/>
-        </w:pBdr>
-        <w:rPr>
-          <w:rFonts w:ascii="Arial" w:eastAsia="Arial" w:hAnsi="Arial" w:cs="Arial"/>
-          <w:sz w:val="20"/>
-          <w:szCs w:val="20"/>
-        </w:rPr>
-      </w:pPr>
-      <w:r>
-        <w:rPr>
-          <w:rFonts w:ascii="Arial" w:eastAsia="Arial" w:hAnsi="Arial" w:cs="Arial"/>
-          <w:sz w:val="20"/>
-          <w:szCs w:val="20"/>
-        </w:rPr>
-        <w:lastRenderedPageBreak/>
+        <w:t xml:space="preserve">After developing a similar </w:t>
+      </w:r>
+      <w:r>
+        <w:rPr>
+          <w:rFonts w:ascii="Arial" w:eastAsia="Arial" w:hAnsi="Arial" w:cs="Arial"/>
+          <w:sz w:val="20"/>
+          <w:szCs w:val="20"/>
+        </w:rPr>
+        <w:t xml:space="preserve">test </w:t>
+      </w:r>
+      <w:r>
+        <w:rPr>
+          <w:rFonts w:ascii="Arial" w:eastAsia="Arial" w:hAnsi="Arial" w:cs="Arial"/>
+          <w:sz w:val="20"/>
+          <w:szCs w:val="20"/>
+        </w:rPr>
+        <w:t xml:space="preserve">system at </w:t>
+      </w:r>
+      <w:r>
+        <w:rPr>
+          <w:rFonts w:ascii="Arial" w:eastAsia="Arial" w:hAnsi="Arial" w:cs="Arial"/>
+          <w:sz w:val="20"/>
+          <w:szCs w:val="20"/>
+        </w:rPr>
+        <w:t>Trimble, Starz, and Envision</w:t>
+      </w:r>
+      <w:r>
+        <w:rPr>
+          <w:rFonts w:ascii="Arial" w:eastAsia="Arial" w:hAnsi="Arial" w:cs="Arial"/>
+          <w:sz w:val="20"/>
+          <w:szCs w:val="20"/>
+        </w:rPr>
+        <w:t>,</w:t>
+      </w:r>
+      <w:r>
+        <w:rPr>
+          <w:rFonts w:ascii="Arial" w:eastAsia="Arial" w:hAnsi="Arial" w:cs="Arial"/>
+          <w:sz w:val="20"/>
+          <w:szCs w:val="20"/>
+        </w:rPr>
+        <w:t xml:space="preserve"> </w:t>
+      </w:r>
+      <w:r>
+        <w:rPr>
+          <w:rFonts w:ascii="Arial" w:eastAsia="Arial" w:hAnsi="Arial" w:cs="Arial"/>
+          <w:sz w:val="20"/>
+          <w:szCs w:val="20"/>
+        </w:rPr>
+        <w:t>I saw an opportunity</w:t>
+      </w:r>
+      <w:r>
+        <w:rPr>
+          <w:rFonts w:ascii="Arial" w:eastAsia="Arial" w:hAnsi="Arial" w:cs="Arial"/>
+          <w:sz w:val="20"/>
+          <w:szCs w:val="20"/>
+        </w:rPr>
+        <w:t xml:space="preserve"> to productize that solution</w:t>
+      </w:r>
+      <w:r>
+        <w:rPr>
+          <w:rFonts w:ascii="Arial" w:eastAsia="Arial" w:hAnsi="Arial" w:cs="Arial"/>
+          <w:sz w:val="20"/>
+          <w:szCs w:val="20"/>
+        </w:rPr>
+        <w:t>; I</w:t>
+      </w:r>
+      <w:r>
+        <w:rPr>
+          <w:rFonts w:ascii="Arial" w:eastAsia="Arial" w:hAnsi="Arial" w:cs="Arial"/>
+          <w:sz w:val="20"/>
+          <w:szCs w:val="20"/>
+        </w:rPr>
+        <w:t xml:space="preserve"> pivoted Possum Labs from a consulting business to a product company. We developed and built a user-friendly web app for organizations’ business experts to describe desired outcomes for software in customizable domain-specific languages. It allowed me to create an architecture, learn how to run a business, build &amp; mentor a team, and work with customers.</w:t>
+      </w:r>
+    </w:p>
+    <w:p>
+      <w:pPr>
+        <w:pBdr>
+          <w:top w:val="nil"/>
+          <w:left w:val="nil"/>
+          <w:right w:val="nil"/>
+          <w:between w:val="nil"/>
+        </w:pBdr>
+        <w:rPr>
+          <w:rFonts w:ascii="Arial" w:eastAsia="Arial" w:hAnsi="Arial" w:cs="Arial"/>
+          <w:sz w:val="20"/>
+          <w:szCs w:val="20"/>
+        </w:rPr>
+      </w:pPr>
+      <w:r>
+        <w:rPr>
+          <w:rFonts w:ascii="Arial" w:eastAsia="Arial" w:hAnsi="Arial" w:cs="Arial"/>
+          <w:sz w:val="20"/>
+          <w:szCs w:val="20"/>
+        </w:rPr>
         <w:t>The organization was primarily staffed with bootcamp graduates who were paid interns. I mentored and helped them land permanent positions, and they got real-life experience. The architecture was built to support this high turnover of inexperienced but highly motivated developers.</w:t>
       </w:r>
     </w:p>
@@ -1160,7 +1349,117 @@
           <w:sz w:val="20"/>
           <w:szCs w:val="20"/>
         </w:rPr>
-        <w:t xml:space="preserve"> product-market fit. Managing budgets and developing pricing strategies taught me the importance of financial planning, while engaging with customers provided invaluable insights to shape the product. </w:t>
+        <w:t xml:space="preserve"> product-market fit. </w:t>
+      </w:r>
+    </w:p>
+    <w:p>
+      <w:pPr>
+        <w:pBdr>
+          <w:top w:val="nil"/>
+          <w:left w:val="nil"/>
+          <w:right w:val="nil"/>
+          <w:between w:val="nil"/>
+        </w:pBdr>
+        <w:rPr>
+          <w:rFonts w:ascii="Arial" w:eastAsia="Arial" w:hAnsi="Arial" w:cs="Arial"/>
+          <w:sz w:val="20"/>
+          <w:szCs w:val="20"/>
+        </w:rPr>
+      </w:pPr>
+    </w:p>
+    <w:p>
+      <w:pPr>
+        <w:pBdr>
+          <w:top w:val="nil"/>
+          <w:left w:val="nil"/>
+          <w:right w:val="nil"/>
+          <w:between w:val="nil"/>
+        </w:pBdr>
+        <w:rPr>
+          <w:rFonts w:ascii="Arial" w:eastAsia="Arial" w:hAnsi="Arial" w:cs="Arial"/>
+          <w:sz w:val="20"/>
+          <w:szCs w:val="20"/>
+        </w:rPr>
+      </w:pPr>
+      <w:r>
+        <w:rPr>
+          <w:rFonts w:ascii="Arial" w:eastAsia="Arial" w:hAnsi="Arial" w:cs="Arial"/>
+          <w:sz w:val="20"/>
+          <w:szCs w:val="20"/>
+        </w:rPr>
+        <w:t xml:space="preserve">Founding the company meant I handled </w:t>
+      </w:r>
+      <w:r>
+        <w:rPr>
+          <w:rFonts w:ascii="Arial" w:eastAsia="Arial" w:hAnsi="Arial" w:cs="Arial"/>
+          <w:sz w:val="20"/>
+          <w:szCs w:val="20"/>
+        </w:rPr>
+        <w:t xml:space="preserve">personnel decisions, sales, admin, and </w:t>
+      </w:r>
+      <w:r>
+        <w:rPr>
+          <w:rFonts w:ascii="Arial" w:eastAsia="Arial" w:hAnsi="Arial" w:cs="Arial"/>
+          <w:sz w:val="20"/>
+          <w:szCs w:val="20"/>
+        </w:rPr>
+        <w:t xml:space="preserve">other business responsibilities. When the business faltered at the </w:t>
+      </w:r>
+      <w:r>
+        <w:rPr>
+          <w:rFonts w:ascii="Arial" w:eastAsia="Arial" w:hAnsi="Arial" w:cs="Arial"/>
+          <w:sz w:val="20"/>
+          <w:szCs w:val="20"/>
+        </w:rPr>
+        <w:t>end</w:t>
+      </w:r>
+      <w:r>
+        <w:rPr>
+          <w:rFonts w:ascii="Arial" w:eastAsia="Arial" w:hAnsi="Arial" w:cs="Arial"/>
+          <w:sz w:val="20"/>
+          <w:szCs w:val="20"/>
+        </w:rPr>
+        <w:t xml:space="preserve"> of </w:t>
+      </w:r>
+      <w:r>
+        <w:rPr>
+          <w:rFonts w:ascii="Arial" w:eastAsia="Arial" w:hAnsi="Arial" w:cs="Arial"/>
+          <w:sz w:val="20"/>
+          <w:szCs w:val="20"/>
+        </w:rPr>
+        <w:t>2019</w:t>
+      </w:r>
+      <w:r>
+        <w:rPr>
+          <w:rFonts w:ascii="Arial" w:eastAsia="Arial" w:hAnsi="Arial" w:cs="Arial"/>
+          <w:sz w:val="20"/>
+          <w:szCs w:val="20"/>
+        </w:rPr>
+        <w:t>, I redirected efforts toward gaining traction through conference talks. This approach leveraged my comfort with socializing at events and proved more natural than cold outreach. I spent considerable effort</w:t>
+      </w:r>
+      <w:r>
+        <w:rPr>
+          <w:rFonts w:ascii="Arial" w:eastAsia="Arial" w:hAnsi="Arial" w:cs="Arial"/>
+          <w:sz w:val="20"/>
+          <w:szCs w:val="20"/>
+        </w:rPr>
+        <w:t xml:space="preserve"> and resources</w:t>
+      </w:r>
+      <w:r>
+        <w:rPr>
+          <w:rFonts w:ascii="Arial" w:eastAsia="Arial" w:hAnsi="Arial" w:cs="Arial"/>
+          <w:sz w:val="20"/>
+          <w:szCs w:val="20"/>
+        </w:rPr>
+        <w:t xml:space="preserve"> refining my presentation skills and applying to speak at conferences. This new strategy was cut short when COVID-19 disrupted the conference circuit.</w:t>
+      </w:r>
+      <w:r>
+        <w:rPr>
+          <w:rFonts w:ascii="Arial" w:eastAsia="Arial" w:hAnsi="Arial" w:cs="Arial"/>
+          <w:sz w:val="20"/>
+          <w:szCs w:val="20"/>
+        </w:rPr>
+        <w:t xml:space="preserve"> Possum Labs did not have the resources to pivot again, and I shut it down.</w:t>
       </w:r>
     </w:p>
     <w:p>
@@ -1469,25 +1768,7 @@
           <w:sz w:val="20"/>
           <w:szCs w:val="20"/>
         </w:rPr>
-        <w:t xml:space="preserve">By </w:t>
-      </w:r>
-      <w:proofErr w:type="gramStart"/>
-      <w:r>
-        <w:rPr>
-          <w:rFonts w:ascii="Arial" w:eastAsia="Arial" w:hAnsi="Arial" w:cs="Arial"/>
-          <w:sz w:val="20"/>
-          <w:szCs w:val="20"/>
-        </w:rPr>
-        <w:t>iterating on the</w:t>
-      </w:r>
-      <w:proofErr w:type="gramEnd"/>
-      <w:r>
-        <w:rPr>
-          <w:rFonts w:ascii="Arial" w:eastAsia="Arial" w:hAnsi="Arial" w:cs="Arial"/>
-          <w:sz w:val="20"/>
-          <w:szCs w:val="20"/>
-        </w:rPr>
-        <w:t xml:space="preserve"> data visualization to disprove misconceptions, </w:t>
+        <w:t xml:space="preserve">By iterating on the data visualization to disprove misconceptions, </w:t>
       </w:r>
       <w:r>
         <w:rPr>
@@ -2115,100 +2396,7 @@
         <w:pBdr>
           <w:top w:val="nil"/>
           <w:left w:val="nil"/>
-          <w:right w:val="nil"/>
-          <w:between w:val="nil"/>
-        </w:pBdr>
-        <w:rPr>
-          <w:rFonts w:ascii="Arial" w:eastAsia="Arial" w:hAnsi="Arial" w:cs="Arial"/>
-          <w:b/>
-          <w:color w:val="000000"/>
-          <w:sz w:val="20"/>
-          <w:szCs w:val="20"/>
-        </w:rPr>
-      </w:pPr>
-    </w:p>
-    <w:p>
-      <w:pPr>
-        <w:pBdr>
-          <w:top w:val="nil"/>
-          <w:left w:val="nil"/>
-          <w:right w:val="nil"/>
-          <w:between w:val="nil"/>
-        </w:pBdr>
-        <w:tabs>
-          <w:tab w:val="right" w:pos="9360"/>
-        </w:tabs>
-        <w:rPr>
-          <w:rFonts w:ascii="Arial" w:eastAsia="Arial" w:hAnsi="Arial" w:cs="Arial"/>
-          <w:b/>
-          <w:color w:val="000000"/>
-          <w:sz w:val="20"/>
-          <w:szCs w:val="20"/>
-        </w:rPr>
-      </w:pPr>
-      <w:r>
-        <w:rPr>
-          <w:rFonts w:ascii="Arial" w:eastAsia="Arial" w:hAnsi="Arial" w:cs="Arial"/>
-          <w:b/>
-          <w:sz w:val="20"/>
-          <w:szCs w:val="20"/>
-        </w:rPr>
-        <w:t xml:space="preserve">Consultant </w:t>
-      </w:r>
-      <w:r>
-        <w:rPr>
-          <w:rFonts w:ascii="Arial" w:eastAsia="Arial" w:hAnsi="Arial" w:cs="Arial"/>
-          <w:b/>
-          <w:sz w:val="20"/>
-          <w:szCs w:val="20"/>
-          <w:highlight w:val="white"/>
-        </w:rPr>
-        <w:t>for Possum Labs |</w:t>
-      </w:r>
-      <w:r>
-        <w:rPr>
-          <w:rFonts w:ascii="Arial" w:eastAsia="Arial" w:hAnsi="Arial" w:cs="Arial"/>
-          <w:b/>
-          <w:sz w:val="20"/>
-          <w:szCs w:val="20"/>
-        </w:rPr>
-        <w:t xml:space="preserve"> Glowpoint | Denver, CO </w:t>
-      </w:r>
-      <w:r>
-        <w:rPr>
-          <w:rFonts w:ascii="Arial" w:eastAsia="Arial" w:hAnsi="Arial" w:cs="Arial"/>
-          <w:b/>
-          <w:sz w:val="20"/>
-          <w:szCs w:val="20"/>
-        </w:rPr>
-        <w:tab/>
-        <w:t>Nov 2014</w:t>
-      </w:r>
-      <w:r>
-        <w:rPr>
-          <w:rFonts w:ascii="Arial" w:eastAsia="Arial" w:hAnsi="Arial" w:cs="Arial"/>
-          <w:b/>
-          <w:sz w:val="20"/>
-          <w:szCs w:val="20"/>
-          <w:highlight w:val="white"/>
-        </w:rPr>
-        <w:t xml:space="preserve"> – </w:t>
-      </w:r>
-      <w:r>
-        <w:rPr>
-          <w:rFonts w:ascii="Arial" w:eastAsia="Arial" w:hAnsi="Arial" w:cs="Arial"/>
-          <w:b/>
-          <w:sz w:val="20"/>
-          <w:szCs w:val="20"/>
-        </w:rPr>
-        <w:t>Nov 2015</w:t>
-      </w:r>
-    </w:p>
-    <w:p>
-      <w:pPr>
-        <w:pBdr>
-          <w:top w:val="nil"/>
-          <w:left w:val="nil"/>
+          <w:bottom w:val="nil"/>
           <w:right w:val="nil"/>
           <w:between w:val="nil"/>
         </w:pBdr>
@@ -2229,6 +2417,7 @@
         <w:pBdr>
           <w:top w:val="nil"/>
           <w:left w:val="nil"/>
+          <w:bottom w:val="nil"/>
           <w:right w:val="nil"/>
           <w:between w:val="nil"/>
         </w:pBdr>
@@ -2236,79 +2425,31 @@
           <w:tab w:val="left" w:pos="3060"/>
           <w:tab w:val="right" w:pos="9340"/>
         </w:tabs>
-        <w:ind w:left="180" w:hanging="180"/>
-        <w:rPr>
-          <w:rFonts w:ascii="Arial" w:eastAsia="Arial" w:hAnsi="Arial" w:cs="Arial"/>
+        <w:rPr>
+          <w:rFonts w:ascii="Arial" w:eastAsia="Arial" w:hAnsi="Arial" w:cs="Arial"/>
+          <w:b/>
+          <w:sz w:val="20"/>
+          <w:szCs w:val="20"/>
+        </w:rPr>
+      </w:pPr>
+      <w:r>
+        <w:rPr>
+          <w:rFonts w:ascii="Arial" w:eastAsia="Arial" w:hAnsi="Arial" w:cs="Arial"/>
+          <w:b/>
           <w:sz w:val="20"/>
           <w:szCs w:val="20"/>
           <w:highlight w:val="white"/>
         </w:rPr>
-      </w:pPr>
-      <w:r>
-        <w:rPr>
-          <w:rFonts w:ascii="Arial" w:eastAsia="Arial" w:hAnsi="Arial" w:cs="Arial"/>
+        <w:t>For a full</w:t>
+      </w:r>
+      <w:r>
+        <w:rPr>
+          <w:rFonts w:ascii="Arial" w:eastAsia="Arial" w:hAnsi="Arial" w:cs="Arial"/>
+          <w:b/>
           <w:sz w:val="20"/>
           <w:szCs w:val="20"/>
           <w:highlight w:val="white"/>
         </w:rPr>
-        <w:t xml:space="preserve">Designed and implemented integrations. </w:t>
-      </w:r>
-    </w:p>
-    <w:p>
-      <w:pPr>
-        <w:pBdr>
-          <w:top w:val="nil"/>
-          <w:left w:val="nil"/>
-          <w:right w:val="nil"/>
-          <w:between w:val="nil"/>
-        </w:pBdr>
-        <w:tabs>
-          <w:tab w:val="left" w:pos="3060"/>
-          <w:tab w:val="right" w:pos="9340"/>
-        </w:tabs>
-        <w:rPr>
-          <w:rFonts w:ascii="Arial" w:eastAsia="Arial" w:hAnsi="Arial" w:cs="Arial"/>
-          <w:b/>
-          <w:sz w:val="20"/>
-          <w:szCs w:val="20"/>
-        </w:rPr>
-      </w:pPr>
-    </w:p>
-    <w:p>
-      <w:pPr>
-        <w:pBdr>
-          <w:top w:val="nil"/>
-          <w:left w:val="nil"/>
-          <w:right w:val="nil"/>
-          <w:between w:val="nil"/>
-        </w:pBdr>
-        <w:tabs>
-          <w:tab w:val="right" w:pos="9360"/>
-        </w:tabs>
-        <w:rPr>
-          <w:rFonts w:ascii="Arial" w:eastAsia="Arial" w:hAnsi="Arial" w:cs="Arial"/>
-          <w:b/>
-          <w:color w:val="000000"/>
-          <w:sz w:val="20"/>
-          <w:szCs w:val="20"/>
-        </w:rPr>
-      </w:pPr>
-      <w:r>
-        <w:rPr>
-          <w:rFonts w:ascii="Arial" w:eastAsia="Arial" w:hAnsi="Arial" w:cs="Arial"/>
-          <w:b/>
-          <w:sz w:val="20"/>
-          <w:szCs w:val="20"/>
-        </w:rPr>
-        <w:t>Consultant</w:t>
-      </w:r>
-      <w:r>
-        <w:rPr>
-          <w:rFonts w:ascii="Arial" w:eastAsia="Arial" w:hAnsi="Arial" w:cs="Arial"/>
-          <w:b/>
-          <w:sz w:val="20"/>
-          <w:szCs w:val="20"/>
-        </w:rPr>
         <w:t xml:space="preserve"> </w:t>
       </w:r>
       <w:r>
@@ -2319,79 +2460,7 @@
           <w:szCs w:val="20"/>
           <w:highlight w:val="white"/>
         </w:rPr>
-        <w:t>for Possum Labs |</w:t>
-      </w:r>
-      <w:r>
-        <w:rPr>
-          <w:rFonts w:ascii="Arial" w:eastAsia="Arial" w:hAnsi="Arial" w:cs="Arial"/>
-          <w:b/>
-          <w:sz w:val="20"/>
-          <w:szCs w:val="20"/>
-        </w:rPr>
-        <w:t xml:space="preserve"> </w:t>
-      </w:r>
-      <w:r>
-        <w:rPr>
-          <w:rFonts w:ascii="Arial" w:eastAsia="Arial" w:hAnsi="Arial" w:cs="Arial"/>
-          <w:b/>
-          <w:sz w:val="20"/>
-          <w:szCs w:val="20"/>
-        </w:rPr>
-        <w:t>CoBank</w:t>
-      </w:r>
-      <w:r>
-        <w:rPr>
-          <w:rFonts w:ascii="Arial" w:eastAsia="Arial" w:hAnsi="Arial" w:cs="Arial"/>
-          <w:b/>
-          <w:sz w:val="20"/>
-          <w:szCs w:val="20"/>
-        </w:rPr>
-        <w:t xml:space="preserve"> | </w:t>
-      </w:r>
-      <w:r>
-        <w:rPr>
-          <w:rFonts w:ascii="Arial" w:eastAsia="Arial" w:hAnsi="Arial" w:cs="Arial"/>
-          <w:b/>
-          <w:sz w:val="20"/>
-          <w:szCs w:val="20"/>
-        </w:rPr>
-        <w:t>Denver</w:t>
-      </w:r>
-      <w:r>
-        <w:rPr>
-          <w:rFonts w:ascii="Arial" w:eastAsia="Arial" w:hAnsi="Arial" w:cs="Arial"/>
-          <w:b/>
-          <w:sz w:val="20"/>
-          <w:szCs w:val="20"/>
-        </w:rPr>
-        <w:t xml:space="preserve">, CO </w:t>
-      </w:r>
-      <w:r>
-        <w:rPr>
-          <w:rFonts w:ascii="Arial" w:eastAsia="Arial" w:hAnsi="Arial" w:cs="Arial"/>
-          <w:b/>
-          <w:sz w:val="20"/>
-          <w:szCs w:val="20"/>
-        </w:rPr>
-        <w:tab/>
-      </w:r>
-      <w:r>
-        <w:rPr>
-          <w:rFonts w:ascii="Arial" w:eastAsia="Arial" w:hAnsi="Arial" w:cs="Arial"/>
-          <w:b/>
-          <w:sz w:val="20"/>
-          <w:szCs w:val="20"/>
-        </w:rPr>
-        <w:t>Oct</w:t>
-      </w:r>
-      <w:r>
-        <w:rPr>
-          <w:rFonts w:ascii="Arial" w:eastAsia="Arial" w:hAnsi="Arial" w:cs="Arial"/>
-          <w:b/>
-          <w:sz w:val="20"/>
-          <w:szCs w:val="20"/>
-        </w:rPr>
-        <w:t xml:space="preserve"> 2013</w:t>
+        <w:t>detailed job history</w:t>
       </w:r>
       <w:r>
         <w:rPr>
@@ -2401,329 +2470,19 @@
           <w:szCs w:val="20"/>
           <w:highlight w:val="white"/>
         </w:rPr>
-        <w:t xml:space="preserve"> – </w:t>
-      </w:r>
-      <w:r>
-        <w:rPr>
-          <w:rFonts w:ascii="Arial" w:eastAsia="Arial" w:hAnsi="Arial" w:cs="Arial"/>
-          <w:b/>
-          <w:sz w:val="20"/>
-          <w:szCs w:val="20"/>
-        </w:rPr>
-        <w:t>Nov</w:t>
-      </w:r>
-      <w:r>
-        <w:rPr>
-          <w:rFonts w:ascii="Arial" w:eastAsia="Arial" w:hAnsi="Arial" w:cs="Arial"/>
-          <w:b/>
-          <w:sz w:val="20"/>
-          <w:szCs w:val="20"/>
-        </w:rPr>
-        <w:t xml:space="preserve"> 2014</w:t>
-      </w:r>
-    </w:p>
-    <w:p>
-      <w:pPr>
-        <w:pBdr>
-          <w:top w:val="nil"/>
-          <w:left w:val="nil"/>
-          <w:right w:val="nil"/>
-          <w:between w:val="nil"/>
-        </w:pBdr>
-        <w:tabs>
-          <w:tab w:val="left" w:pos="3060"/>
-          <w:tab w:val="right" w:pos="9340"/>
-        </w:tabs>
-        <w:rPr>
-          <w:rFonts w:ascii="Arial" w:eastAsia="Arial" w:hAnsi="Arial" w:cs="Arial"/>
+        <w:t xml:space="preserve"> going back to 2004</w:t>
+      </w:r>
+      <w:r>
+        <w:rPr>
+          <w:rFonts w:ascii="Arial" w:eastAsia="Arial" w:hAnsi="Arial" w:cs="Arial"/>
+          <w:b/>
           <w:sz w:val="20"/>
           <w:szCs w:val="20"/>
           <w:highlight w:val="white"/>
         </w:rPr>
-      </w:pPr>
-    </w:p>
-    <w:p>
-      <w:pPr>
-        <w:pBdr>
-          <w:top w:val="nil"/>
-          <w:left w:val="nil"/>
-          <w:right w:val="nil"/>
-          <w:between w:val="nil"/>
-        </w:pBdr>
-        <w:tabs>
-          <w:tab w:val="left" w:pos="3060"/>
-          <w:tab w:val="right" w:pos="9340"/>
-        </w:tabs>
-        <w:rPr>
-          <w:rFonts w:ascii="Arial" w:eastAsia="Arial" w:hAnsi="Arial" w:cs="Arial"/>
-          <w:sz w:val="20"/>
-          <w:szCs w:val="20"/>
-          <w:highlight w:val="white"/>
-        </w:rPr>
-      </w:pPr>
-      <w:r>
-        <w:rPr>
-          <w:rFonts w:ascii="Arial" w:eastAsia="Arial" w:hAnsi="Arial" w:cs="Arial"/>
-          <w:sz w:val="20"/>
-          <w:szCs w:val="20"/>
-          <w:highlight w:val="white"/>
-        </w:rPr>
-        <w:t xml:space="preserve">Led architecture and development on the rewrite of an internal data maintenance application. </w:t>
-      </w:r>
-    </w:p>
-    <w:p>
-      <w:pPr>
-        <w:rPr>
-          <w:rFonts w:ascii="Arial" w:eastAsia="Arial" w:hAnsi="Arial" w:cs="Arial"/>
-          <w:sz w:val="20"/>
-          <w:szCs w:val="20"/>
-          <w:highlight w:val="white"/>
-        </w:rPr>
-      </w:pPr>
-    </w:p>
-    <w:p>
-      <w:pPr>
-        <w:rPr>
-          <w:rFonts w:ascii="Arial" w:eastAsia="Arial" w:hAnsi="Arial" w:cs="Arial"/>
-          <w:sz w:val="20"/>
-          <w:szCs w:val="20"/>
-          <w:highlight w:val="white"/>
-        </w:rPr>
-      </w:pPr>
-      <w:r>
-        <w:rPr>
-          <w:rFonts w:ascii="Arial" w:eastAsia="Arial" w:hAnsi="Arial" w:cs="Arial"/>
-          <w:b/>
-          <w:sz w:val="20"/>
-          <w:szCs w:val="20"/>
-          <w:highlight w:val="white"/>
-        </w:rPr>
-        <w:t>Senior Technical Consultant | Mortgage Cadence |</w:t>
-      </w:r>
-      <w:r>
-        <w:rPr>
-          <w:rFonts w:ascii="Arial" w:eastAsia="Arial" w:hAnsi="Arial" w:cs="Arial"/>
-          <w:b/>
-          <w:sz w:val="20"/>
-          <w:szCs w:val="20"/>
-          <w:highlight w:val="white"/>
-        </w:rPr>
-        <w:t xml:space="preserve"> Denver</w:t>
-      </w:r>
-      <w:r>
-        <w:rPr>
-          <w:rFonts w:ascii="Arial" w:eastAsia="Arial" w:hAnsi="Arial" w:cs="Arial"/>
-          <w:b/>
-          <w:sz w:val="20"/>
-          <w:szCs w:val="20"/>
-          <w:highlight w:val="white"/>
-        </w:rPr>
-        <w:t>, CO</w:t>
-      </w:r>
-      <w:r>
-        <w:rPr>
-          <w:rFonts w:ascii="Arial" w:eastAsia="Arial" w:hAnsi="Arial" w:cs="Arial"/>
-          <w:b/>
-          <w:sz w:val="20"/>
-          <w:szCs w:val="20"/>
-          <w:highlight w:val="white"/>
-        </w:rPr>
-        <w:tab/>
-        <w:t xml:space="preserve"> </w:t>
-      </w:r>
-      <w:r>
-        <w:rPr>
-          <w:rFonts w:ascii="Arial" w:eastAsia="Arial" w:hAnsi="Arial" w:cs="Arial"/>
-          <w:b/>
-          <w:sz w:val="20"/>
-          <w:szCs w:val="20"/>
-          <w:highlight w:val="white"/>
-        </w:rPr>
-        <w:t>May</w:t>
-      </w:r>
-      <w:r>
-        <w:rPr>
-          <w:rFonts w:ascii="Arial" w:eastAsia="Arial" w:hAnsi="Arial" w:cs="Arial"/>
-          <w:b/>
-          <w:sz w:val="20"/>
-          <w:szCs w:val="20"/>
-          <w:highlight w:val="white"/>
-        </w:rPr>
-        <w:t xml:space="preserve"> 2011 – </w:t>
-      </w:r>
-      <w:r>
-        <w:rPr>
-          <w:rFonts w:ascii="Arial" w:eastAsia="Arial" w:hAnsi="Arial" w:cs="Arial"/>
-          <w:b/>
-          <w:sz w:val="20"/>
-          <w:szCs w:val="20"/>
-          <w:highlight w:val="white"/>
-        </w:rPr>
-        <w:t>Oct</w:t>
-      </w:r>
-      <w:r>
-        <w:rPr>
-          <w:rFonts w:ascii="Arial" w:eastAsia="Arial" w:hAnsi="Arial" w:cs="Arial"/>
-          <w:b/>
-          <w:sz w:val="20"/>
-          <w:szCs w:val="20"/>
-          <w:highlight w:val="white"/>
-        </w:rPr>
-        <w:t xml:space="preserve"> 2013</w:t>
-      </w:r>
-    </w:p>
-    <w:p>
-      <w:pPr>
-        <w:pBdr>
-          <w:top w:val="nil"/>
-          <w:left w:val="nil"/>
-          <w:bottom w:val="nil"/>
-          <w:right w:val="nil"/>
-          <w:between w:val="nil"/>
-        </w:pBdr>
-        <w:tabs>
-          <w:tab w:val="left" w:pos="3060"/>
-          <w:tab w:val="right" w:pos="9340"/>
-        </w:tabs>
-        <w:rPr>
-          <w:rFonts w:ascii="Arial" w:eastAsia="Arial" w:hAnsi="Arial" w:cs="Arial"/>
-          <w:sz w:val="20"/>
-          <w:szCs w:val="20"/>
-          <w:highlight w:val="white"/>
-        </w:rPr>
-      </w:pPr>
-    </w:p>
-    <w:p>
-      <w:pPr>
-        <w:pBdr>
-          <w:top w:val="nil"/>
-          <w:left w:val="nil"/>
-          <w:bottom w:val="nil"/>
-          <w:right w:val="nil"/>
-          <w:between w:val="nil"/>
-        </w:pBdr>
-        <w:tabs>
-          <w:tab w:val="left" w:pos="3060"/>
-          <w:tab w:val="right" w:pos="9340"/>
-        </w:tabs>
-        <w:rPr>
-          <w:rFonts w:ascii="Arial" w:eastAsia="Arial" w:hAnsi="Arial" w:cs="Arial"/>
-          <w:sz w:val="20"/>
-          <w:szCs w:val="20"/>
-          <w:highlight w:val="white"/>
-        </w:rPr>
-      </w:pPr>
-      <w:r>
-        <w:rPr>
-          <w:rFonts w:ascii="Arial" w:eastAsia="Arial" w:hAnsi="Arial" w:cs="Arial"/>
-          <w:sz w:val="20"/>
-          <w:szCs w:val="20"/>
-          <w:highlight w:val="white"/>
-        </w:rPr>
-        <w:t>I created, led, and mentored a cross-functional team to increase production capacity. We successfully expanded the customer base aggressively by focusing on communication so all stakeholders could participate and offer insight. We also introduced</w:t>
-      </w:r>
-      <w:r>
-        <w:rPr>
-          <w:rFonts w:ascii="Arial" w:eastAsia="Arial" w:hAnsi="Arial" w:cs="Arial"/>
-          <w:sz w:val="20"/>
-          <w:szCs w:val="20"/>
-          <w:highlight w:val="white"/>
-        </w:rPr>
-        <w:t xml:space="preserve"> better metrics for production operations and business owners.</w:t>
-      </w:r>
-    </w:p>
-    <w:p>
-      <w:pPr>
-        <w:pBdr>
-          <w:top w:val="nil"/>
-          <w:left w:val="nil"/>
-          <w:bottom w:val="nil"/>
-          <w:right w:val="nil"/>
-          <w:between w:val="nil"/>
-        </w:pBdr>
-        <w:tabs>
-          <w:tab w:val="left" w:pos="3060"/>
-          <w:tab w:val="right" w:pos="9340"/>
-        </w:tabs>
-        <w:rPr>
-          <w:rFonts w:ascii="Arial" w:eastAsia="Arial" w:hAnsi="Arial" w:cs="Arial"/>
-          <w:sz w:val="20"/>
-          <w:szCs w:val="20"/>
-          <w:highlight w:val="white"/>
-        </w:rPr>
-      </w:pPr>
-    </w:p>
-    <w:p>
-      <w:pPr>
-        <w:pBdr>
-          <w:top w:val="nil"/>
-          <w:left w:val="nil"/>
-          <w:bottom w:val="nil"/>
-          <w:right w:val="nil"/>
-          <w:between w:val="nil"/>
-        </w:pBdr>
-        <w:tabs>
-          <w:tab w:val="left" w:pos="3060"/>
-          <w:tab w:val="right" w:pos="9340"/>
-        </w:tabs>
-        <w:rPr>
-          <w:rFonts w:ascii="Arial" w:eastAsia="Arial" w:hAnsi="Arial" w:cs="Arial"/>
-          <w:b/>
-          <w:sz w:val="20"/>
-          <w:szCs w:val="20"/>
-        </w:rPr>
-      </w:pPr>
-      <w:r>
-        <w:rPr>
-          <w:rFonts w:ascii="Arial" w:eastAsia="Arial" w:hAnsi="Arial" w:cs="Arial"/>
-          <w:b/>
-          <w:sz w:val="20"/>
-          <w:szCs w:val="20"/>
-          <w:highlight w:val="white"/>
-        </w:rPr>
-        <w:t>For a full</w:t>
-      </w:r>
-      <w:r>
-        <w:rPr>
-          <w:rFonts w:ascii="Arial" w:eastAsia="Arial" w:hAnsi="Arial" w:cs="Arial"/>
-          <w:b/>
-          <w:sz w:val="20"/>
-          <w:szCs w:val="20"/>
-          <w:highlight w:val="white"/>
-        </w:rPr>
-        <w:t xml:space="preserve"> </w:t>
-      </w:r>
-      <w:r>
-        <w:rPr>
-          <w:rFonts w:ascii="Arial" w:eastAsia="Arial" w:hAnsi="Arial" w:cs="Arial"/>
-          <w:b/>
-          <w:sz w:val="20"/>
-          <w:szCs w:val="20"/>
-          <w:highlight w:val="white"/>
-        </w:rPr>
-        <w:t>detailed job history</w:t>
-      </w:r>
-      <w:r>
-        <w:rPr>
-          <w:rFonts w:ascii="Arial" w:eastAsia="Arial" w:hAnsi="Arial" w:cs="Arial"/>
-          <w:b/>
-          <w:sz w:val="20"/>
-          <w:szCs w:val="20"/>
-          <w:highlight w:val="white"/>
-        </w:rPr>
-        <w:t xml:space="preserve"> going back to 2004</w:t>
-      </w:r>
-      <w:r>
-        <w:rPr>
-          <w:rFonts w:ascii="Arial" w:eastAsia="Arial" w:hAnsi="Arial" w:cs="Arial"/>
-          <w:b/>
-          <w:sz w:val="20"/>
-          <w:szCs w:val="20"/>
-          <w:highlight w:val="white"/>
-        </w:rPr>
         <w:t xml:space="preserve">, see </w:t>
       </w:r>
-      <w:hyperlink r:id="rId9" w:history="1">
+      <w:hyperlink r:id="rId10" w:history="1">
         <w:r>
           <w:rPr>
             <w:rStyle w:val="Hyperlink"/>
@@ -2790,7 +2549,6 @@
     </w:p>
     <w:p>
       <w:pPr>
-        <w:widowControl w:val="0"/>
         <w:pBdr>
           <w:top w:val="nil"/>
           <w:left w:val="nil"/>
@@ -2800,37 +2558,37 @@
         </w:pBdr>
         <w:rPr>
           <w:rFonts w:ascii="Arial" w:eastAsia="Arial" w:hAnsi="Arial" w:cs="Arial"/>
-          <w:b/>
-          <w:color w:val="000000"/>
-          <w:sz w:val="20"/>
-          <w:szCs w:val="20"/>
-        </w:rPr>
-      </w:pPr>
-    </w:p>
-    <w:p>
-      <w:pPr>
-        <w:pBdr>
-          <w:top w:val="nil"/>
-          <w:left w:val="nil"/>
-          <w:bottom w:val="nil"/>
-          <w:right w:val="nil"/>
-          <w:between w:val="nil"/>
-        </w:pBdr>
-        <w:rPr>
-          <w:rFonts w:ascii="Arial" w:eastAsia="Arial" w:hAnsi="Arial" w:cs="Arial"/>
-          <w:color w:val="000000"/>
-          <w:sz w:val="20"/>
-          <w:szCs w:val="20"/>
-        </w:rPr>
-      </w:pPr>
-      <w:r>
-        <w:rPr>
-          <w:rFonts w:ascii="Arial" w:eastAsia="Arial" w:hAnsi="Arial" w:cs="Arial"/>
-          <w:color w:val="000000"/>
-          <w:sz w:val="20"/>
-          <w:szCs w:val="20"/>
-        </w:rPr>
-        <w:t>B.S</w:t>
+          <w:color w:val="000000"/>
+          <w:sz w:val="20"/>
+          <w:szCs w:val="20"/>
+        </w:rPr>
+      </w:pPr>
+      <w:r>
+        <w:rPr>
+          <w:rFonts w:ascii="Arial" w:eastAsia="Arial" w:hAnsi="Arial" w:cs="Arial"/>
+          <w:color w:val="000000"/>
+          <w:sz w:val="20"/>
+          <w:szCs w:val="20"/>
+        </w:rPr>
+        <w:t>University of Colorado at Boulder</w:t>
+      </w:r>
+      <w:r>
+        <w:rPr>
+          <w:rFonts w:ascii="Arial" w:eastAsia="Arial" w:hAnsi="Arial" w:cs="Arial"/>
+          <w:color w:val="000000"/>
+          <w:sz w:val="20"/>
+          <w:szCs w:val="20"/>
+        </w:rPr>
+        <w:t xml:space="preserve">, </w:t>
+      </w:r>
+      <w:r>
+        <w:rPr>
+          <w:rFonts w:ascii="Arial" w:eastAsia="Arial" w:hAnsi="Arial" w:cs="Arial"/>
+          <w:color w:val="000000"/>
+          <w:sz w:val="20"/>
+          <w:szCs w:val="20"/>
+        </w:rPr>
+        <w:t>2004</w:t>
       </w:r>
       <w:r>
         <w:rPr>
@@ -2848,48 +2606,48 @@
           <w:sz w:val="20"/>
           <w:szCs w:val="20"/>
         </w:rPr>
-        <w:t xml:space="preserve"> University of Colorado at Boulder</w:t>
-      </w:r>
-      <w:r>
-        <w:rPr>
-          <w:rFonts w:ascii="Arial" w:eastAsia="Arial" w:hAnsi="Arial" w:cs="Arial"/>
-          <w:color w:val="000000"/>
-          <w:sz w:val="20"/>
-          <w:szCs w:val="20"/>
-        </w:rPr>
-        <w:t xml:space="preserve">, </w:t>
-      </w:r>
-      <w:r>
-        <w:rPr>
-          <w:rFonts w:ascii="Arial" w:eastAsia="Arial" w:hAnsi="Arial" w:cs="Arial"/>
-          <w:color w:val="000000"/>
-          <w:sz w:val="20"/>
-          <w:szCs w:val="20"/>
-        </w:rPr>
-        <w:t>2004</w:t>
-      </w:r>
-      <w:r>
-        <w:rPr>
-          <w:rFonts w:ascii="Arial" w:eastAsia="Arial" w:hAnsi="Arial" w:cs="Arial"/>
-          <w:color w:val="000000"/>
-          <w:sz w:val="20"/>
-          <w:szCs w:val="20"/>
-        </w:rPr>
-        <w:t>,</w:t>
-      </w:r>
-      <w:r>
-        <w:rPr>
-          <w:rFonts w:ascii="Arial" w:eastAsia="Arial" w:hAnsi="Arial" w:cs="Arial"/>
-          <w:color w:val="000000"/>
-          <w:sz w:val="20"/>
-          <w:szCs w:val="20"/>
-        </w:rPr>
-        <w:t xml:space="preserve"> Double major in Computer Science &amp; Mechanical Engineering</w:t>
+        <w:t xml:space="preserve"> </w:t>
+      </w:r>
+      <w:r>
+        <w:rPr>
+          <w:rFonts w:ascii="Arial" w:eastAsia="Arial" w:hAnsi="Arial" w:cs="Arial"/>
+          <w:color w:val="000000"/>
+          <w:sz w:val="20"/>
+          <w:szCs w:val="20"/>
+        </w:rPr>
+        <w:t>BS.</w:t>
+      </w:r>
+      <w:r>
+        <w:rPr>
+          <w:rFonts w:ascii="Arial" w:eastAsia="Arial" w:hAnsi="Arial" w:cs="Arial"/>
+          <w:color w:val="000000"/>
+          <w:sz w:val="20"/>
+          <w:szCs w:val="20"/>
+        </w:rPr>
+        <w:t xml:space="preserve"> Computer Science &amp; </w:t>
+      </w:r>
+      <w:r>
+        <w:rPr>
+          <w:rFonts w:ascii="Arial" w:eastAsia="Arial" w:hAnsi="Arial" w:cs="Arial"/>
+          <w:color w:val="000000"/>
+          <w:sz w:val="20"/>
+          <w:szCs w:val="20"/>
+        </w:rPr>
+        <w:t xml:space="preserve">BS. </w:t>
+      </w:r>
+      <w:r>
+        <w:rPr>
+          <w:rFonts w:ascii="Arial" w:eastAsia="Arial" w:hAnsi="Arial" w:cs="Arial"/>
+          <w:color w:val="000000"/>
+          <w:sz w:val="20"/>
+          <w:szCs w:val="20"/>
+        </w:rPr>
+        <w:t>Mechanical Engineering</w:t>
       </w:r>
     </w:p>
     <w:sectPr>
-      <w:headerReference w:type="default" r:id="rId10"/>
-      <w:headerReference w:type="first" r:id="rId11"/>
+      <w:headerReference w:type="default" r:id="rId11"/>
+      <w:headerReference w:type="first" r:id="rId12"/>
       <w:pgSz w:w="12240" w:h="15840"/>
       <w:pgMar w:top="1440" w:right="1440" w:bottom="1440" w:left="1440" w:header="630" w:footer="720" w:gutter="0"/>
       <w:pgNumType w:start="1"/>
@@ -2902,7 +2660,7 @@
 </file>
 
 <file path=word/endnotes.xml><?xml version="1.0" encoding="utf-8"?>
-<w:endnotes xmlns:wpc="http://schemas.microsoft.com/office/word/2010/wordprocessingCanvas" xmlns:cx="http://schemas.microsoft.com/office/drawing/2014/chartex" xmlns:cx1="http://schemas.microsoft.com/office/drawing/2015/9/8/chartex" xmlns:cx2="http://schemas.microsoft.com/office/drawing/2015/10/21/chartex" xmlns:cx3="http://schemas.microsoft.com/office/drawing/2016/5/9/chartex" xmlns:cx4="http://schemas.microsoft.com/office/drawing/2016/5/10/chartex" xmlns:cx5="http://schemas.microsoft.com/office/drawing/2016/5/11/chartex" xmlns:cx6="http://schemas.microsoft.com/office/drawing/2016/5/12/chartex" xmlns:cx7="http://schemas.microsoft.com/office/drawing/2016/5/13/chartex" xmlns:cx8="http://schemas.microsoft.com/office/drawing/2016/5/14/chartex" xmlns:mc="http://schemas.openxmlformats.org/markup-compatibility/2006" xmlns:aink="http://schemas.microsoft.com/office/drawing/2016/ink" xmlns:am3d="http://schemas.microsoft.com/office/drawing/2017/model3d" xmlns:o="urn:schemas-microsoft-com:office:office" xmlns:oel="http://schemas.microsoft.com/office/2019/extlst" xmlns:r="http://schemas.openxmlformats.org/officeDocument/2006/relationships" xmlns:m="http://schemas.openxmlformats.org/officeDocument/2006/math" xmlns:v="urn:schemas-microsoft-com:vml" xmlns:wp14="http://schemas.microsoft.com/office/word/2010/wordprocessingDrawing" xmlns:wp="http://schemas.openxmlformats.org/drawingml/2006/wordprocessingDrawing" xmlns:w10="urn:schemas-microsoft-com:office:word" xmlns:w="http://schemas.openxmlformats.org/wordprocessingml/2006/main" xmlns:w14="http://schemas.microsoft.com/office/word/2010/wordml" xmlns:w15="http://schemas.microsoft.com/office/word/2012/wordml" xmlns:w16cex="http://schemas.microsoft.com/office/word/2018/wordml/cex" xmlns:w16cid="http://schemas.microsoft.com/office/word/2016/wordml/cid" xmlns:w16="http://schemas.microsoft.com/office/word/2018/wordml" xmlns:w16du="http://schemas.microsoft.com/office/word/2023/wordml/word16du" xmlns:w16sdtdh="http://schemas.microsoft.com/office/word/2020/wordml/sdtdatahash" xmlns:w16se="http://schemas.microsoft.com/office/word/2015/wordml/symex" xmlns:wpg="http://schemas.microsoft.com/office/word/2010/wordprocessingGroup" xmlns:wpi="http://schemas.microsoft.com/office/word/2010/wordprocessingInk" xmlns:wne="http://schemas.microsoft.com/office/word/2006/wordml" xmlns:wps="http://schemas.microsoft.com/office/word/2010/wordprocessingShape" mc:Ignorable="w14 w15 w16se w16cid w16 w16cex w16sdtdh w16du wp14">
+<w:endnotes xmlns:wpc="http://schemas.microsoft.com/office/word/2010/wordprocessingCanvas" xmlns:cx="http://schemas.microsoft.com/office/drawing/2014/chartex" xmlns:cx1="http://schemas.microsoft.com/office/drawing/2015/9/8/chartex" xmlns:cx2="http://schemas.microsoft.com/office/drawing/2015/10/21/chartex" xmlns:cx3="http://schemas.microsoft.com/office/drawing/2016/5/9/chartex" xmlns:cx4="http://schemas.microsoft.com/office/drawing/2016/5/10/chartex" xmlns:cx5="http://schemas.microsoft.com/office/drawing/2016/5/11/chartex" xmlns:cx6="http://schemas.microsoft.com/office/drawing/2016/5/12/chartex" xmlns:cx7="http://schemas.microsoft.com/office/drawing/2016/5/13/chartex" xmlns:cx8="http://schemas.microsoft.com/office/drawing/2016/5/14/chartex" xmlns:mc="http://schemas.openxmlformats.org/markup-compatibility/2006" xmlns:aink="http://schemas.microsoft.com/office/drawing/2016/ink" xmlns:am3d="http://schemas.microsoft.com/office/drawing/2017/model3d" xmlns:o="urn:schemas-microsoft-com:office:office" xmlns:oel="http://schemas.microsoft.com/office/2019/extlst" xmlns:r="http://schemas.openxmlformats.org/officeDocument/2006/relationships" xmlns:m="http://schemas.openxmlformats.org/officeDocument/2006/math" xmlns:v="urn:schemas-microsoft-com:vml" xmlns:wp14="http://schemas.microsoft.com/office/word/2010/wordprocessingDrawing" xmlns:wp="http://schemas.openxmlformats.org/drawingml/2006/wordprocessingDrawing" xmlns:w10="urn:schemas-microsoft-com:office:word" xmlns:w="http://schemas.openxmlformats.org/wordprocessingml/2006/main" xmlns:w14="http://schemas.microsoft.com/office/word/2010/wordml" xmlns:w15="http://schemas.microsoft.com/office/word/2012/wordml" xmlns:w16cex="http://schemas.microsoft.com/office/word/2018/wordml/cex" xmlns:w16cid="http://schemas.microsoft.com/office/word/2016/wordml/cid" xmlns:w16="http://schemas.microsoft.com/office/word/2018/wordml" xmlns:w16du="http://schemas.microsoft.com/office/word/2023/wordml/word16du" xmlns:w16sdtdh="http://schemas.microsoft.com/office/word/2020/wordml/sdtdatahash" xmlns:w16sdtfl="http://schemas.microsoft.com/office/word/2024/wordml/sdtformatlock" xmlns:w16se="http://schemas.microsoft.com/office/word/2015/wordml/symex" xmlns:wpg="http://schemas.microsoft.com/office/word/2010/wordprocessingGroup" xmlns:wpi="http://schemas.microsoft.com/office/word/2010/wordprocessingInk" xmlns:wne="http://schemas.microsoft.com/office/word/2006/wordml" xmlns:wps="http://schemas.microsoft.com/office/word/2010/wordprocessingShape" mc:Ignorable="w14 w15 w16se w16cid w16 w16cex w16sdtdh w16sdtfl w16du wp14">
   <w:endnote w:type="separator" w:id="-1">
     <w:p>
       <w:r>
@@ -2921,7 +2679,7 @@
 </file>
 
 <file path=word/footnotes.xml><?xml version="1.0" encoding="utf-8"?>
-<w:footnotes xmlns:wpc="http://schemas.microsoft.com/office/word/2010/wordprocessingCanvas" xmlns:cx="http://schemas.microsoft.com/office/drawing/2014/chartex" xmlns:cx1="http://schemas.microsoft.com/office/drawing/2015/9/8/chartex" xmlns:cx2="http://schemas.microsoft.com/office/drawing/2015/10/21/chartex" xmlns:cx3="http://schemas.microsoft.com/office/drawing/2016/5/9/chartex" xmlns:cx4="http://schemas.microsoft.com/office/drawing/2016/5/10/chartex" xmlns:cx5="http://schemas.microsoft.com/office/drawing/2016/5/11/chartex" xmlns:cx6="http://schemas.microsoft.com/office/drawing/2016/5/12/chartex" xmlns:cx7="http://schemas.microsoft.com/office/drawing/2016/5/13/chartex" xmlns:cx8="http://schemas.microsoft.com/office/drawing/2016/5/14/chartex" xmlns:mc="http://schemas.openxmlformats.org/markup-compatibility/2006" xmlns:aink="http://schemas.microsoft.com/office/drawing/2016/ink" xmlns:am3d="http://schemas.microsoft.com/office/drawing/2017/model3d" xmlns:o="urn:schemas-microsoft-com:office:office" xmlns:oel="http://schemas.microsoft.com/office/2019/extlst" xmlns:r="http://schemas.openxmlformats.org/officeDocument/2006/relationships" xmlns:m="http://schemas.openxmlformats.org/officeDocument/2006/math" xmlns:v="urn:schemas-microsoft-com:vml" xmlns:wp14="http://schemas.microsoft.com/office/word/2010/wordprocessingDrawing" xmlns:wp="http://schemas.openxmlformats.org/drawingml/2006/wordprocessingDrawing" xmlns:w10="urn:schemas-microsoft-com:office:word" xmlns:w="http://schemas.openxmlformats.org/wordprocessingml/2006/main" xmlns:w14="http://schemas.microsoft.com/office/word/2010/wordml" xmlns:w15="http://schemas.microsoft.com/office/word/2012/wordml" xmlns:w16cex="http://schemas.microsoft.com/office/word/2018/wordml/cex" xmlns:w16cid="http://schemas.microsoft.com/office/word/2016/wordml/cid" xmlns:w16="http://schemas.microsoft.com/office/word/2018/wordml" xmlns:w16du="http://schemas.microsoft.com/office/word/2023/wordml/word16du" xmlns:w16sdtdh="http://schemas.microsoft.com/office/word/2020/wordml/sdtdatahash" xmlns:w16se="http://schemas.microsoft.com/office/word/2015/wordml/symex" xmlns:wpg="http://schemas.microsoft.com/office/word/2010/wordprocessingGroup" xmlns:wpi="http://schemas.microsoft.com/office/word/2010/wordprocessingInk" xmlns:wne="http://schemas.microsoft.com/office/word/2006/wordml" xmlns:wps="http://schemas.microsoft.com/office/word/2010/wordprocessingShape" mc:Ignorable="w14 w15 w16se w16cid w16 w16cex w16sdtdh w16du wp14">
+<w:footnotes xmlns:wpc="http://schemas.microsoft.com/office/word/2010/wordprocessingCanvas" xmlns:cx="http://schemas.microsoft.com/office/drawing/2014/chartex" xmlns:cx1="http://schemas.microsoft.com/office/drawing/2015/9/8/chartex" xmlns:cx2="http://schemas.microsoft.com/office/drawing/2015/10/21/chartex" xmlns:cx3="http://schemas.microsoft.com/office/drawing/2016/5/9/chartex" xmlns:cx4="http://schemas.microsoft.com/office/drawing/2016/5/10/chartex" xmlns:cx5="http://schemas.microsoft.com/office/drawing/2016/5/11/chartex" xmlns:cx6="http://schemas.microsoft.com/office/drawing/2016/5/12/chartex" xmlns:cx7="http://schemas.microsoft.com/office/drawing/2016/5/13/chartex" xmlns:cx8="http://schemas.microsoft.com/office/drawing/2016/5/14/chartex" xmlns:mc="http://schemas.openxmlformats.org/markup-compatibility/2006" xmlns:aink="http://schemas.microsoft.com/office/drawing/2016/ink" xmlns:am3d="http://schemas.microsoft.com/office/drawing/2017/model3d" xmlns:o="urn:schemas-microsoft-com:office:office" xmlns:oel="http://schemas.microsoft.com/office/2019/extlst" xmlns:r="http://schemas.openxmlformats.org/officeDocument/2006/relationships" xmlns:m="http://schemas.openxmlformats.org/officeDocument/2006/math" xmlns:v="urn:schemas-microsoft-com:vml" xmlns:wp14="http://schemas.microsoft.com/office/word/2010/wordprocessingDrawing" xmlns:wp="http://schemas.openxmlformats.org/drawingml/2006/wordprocessingDrawing" xmlns:w10="urn:schemas-microsoft-com:office:word" xmlns:w="http://schemas.openxmlformats.org/wordprocessingml/2006/main" xmlns:w14="http://schemas.microsoft.com/office/word/2010/wordml" xmlns:w15="http://schemas.microsoft.com/office/word/2012/wordml" xmlns:w16cex="http://schemas.microsoft.com/office/word/2018/wordml/cex" xmlns:w16cid="http://schemas.microsoft.com/office/word/2016/wordml/cid" xmlns:w16="http://schemas.microsoft.com/office/word/2018/wordml" xmlns:w16du="http://schemas.microsoft.com/office/word/2023/wordml/word16du" xmlns:w16sdtdh="http://schemas.microsoft.com/office/word/2020/wordml/sdtdatahash" xmlns:w16sdtfl="http://schemas.microsoft.com/office/word/2024/wordml/sdtformatlock" xmlns:w16se="http://schemas.microsoft.com/office/word/2015/wordml/symex" xmlns:wpg="http://schemas.microsoft.com/office/word/2010/wordprocessingGroup" xmlns:wpi="http://schemas.microsoft.com/office/word/2010/wordprocessingInk" xmlns:wne="http://schemas.microsoft.com/office/word/2006/wordml" xmlns:wps="http://schemas.microsoft.com/office/word/2010/wordprocessingShape" mc:Ignorable="w14 w15 w16se w16cid w16 w16cex w16sdtdh w16sdtfl w16du wp14">
   <w:footnote w:type="separator" w:id="-1">
     <w:p>
       <w:r>
@@ -2940,7 +2698,7 @@
 </file>
 
 <file path=word/header1.xml><?xml version="1.0" encoding="utf-8"?>
-<w:hdr xmlns:wpc="http://schemas.microsoft.com/office/word/2010/wordprocessingCanvas" xmlns:cx="http://schemas.microsoft.com/office/drawing/2014/chartex" xmlns:cx1="http://schemas.microsoft.com/office/drawing/2015/9/8/chartex" xmlns:cx2="http://schemas.microsoft.com/office/drawing/2015/10/21/chartex" xmlns:cx3="http://schemas.microsoft.com/office/drawing/2016/5/9/chartex" xmlns:cx4="http://schemas.microsoft.com/office/drawing/2016/5/10/chartex" xmlns:cx5="http://schemas.microsoft.com/office/drawing/2016/5/11/chartex" xmlns:cx6="http://schemas.microsoft.com/office/drawing/2016/5/12/chartex" xmlns:cx7="http://schemas.microsoft.com/office/drawing/2016/5/13/chartex" xmlns:cx8="http://schemas.microsoft.com/office/drawing/2016/5/14/chartex" xmlns:mc="http://schemas.openxmlformats.org/markup-compatibility/2006" xmlns:aink="http://schemas.microsoft.com/office/drawing/2016/ink" xmlns:am3d="http://schemas.microsoft.com/office/drawing/2017/model3d" xmlns:o="urn:schemas-microsoft-com:office:office" xmlns:oel="http://schemas.microsoft.com/office/2019/extlst" xmlns:r="http://schemas.openxmlformats.org/officeDocument/2006/relationships" xmlns:m="http://schemas.openxmlformats.org/officeDocument/2006/math" xmlns:v="urn:schemas-microsoft-com:vml" xmlns:wp14="http://schemas.microsoft.com/office/word/2010/wordprocessingDrawing" xmlns:wp="http://schemas.openxmlformats.org/drawingml/2006/wordprocessingDrawing" xmlns:w10="urn:schemas-microsoft-com:office:word" xmlns:w="http://schemas.openxmlformats.org/wordprocessingml/2006/main" xmlns:w14="http://schemas.microsoft.com/office/word/2010/wordml" xmlns:w15="http://schemas.microsoft.com/office/word/2012/wordml" xmlns:w16cex="http://schemas.microsoft.com/office/word/2018/wordml/cex" xmlns:w16cid="http://schemas.microsoft.com/office/word/2016/wordml/cid" xmlns:w16="http://schemas.microsoft.com/office/word/2018/wordml" xmlns:w16du="http://schemas.microsoft.com/office/word/2023/wordml/word16du" xmlns:w16sdtdh="http://schemas.microsoft.com/office/word/2020/wordml/sdtdatahash" xmlns:w16se="http://schemas.microsoft.com/office/word/2015/wordml/symex" xmlns:wpg="http://schemas.microsoft.com/office/word/2010/wordprocessingGroup" xmlns:wpi="http://schemas.microsoft.com/office/word/2010/wordprocessingInk" xmlns:wne="http://schemas.microsoft.com/office/word/2006/wordml" xmlns:wps="http://schemas.microsoft.com/office/word/2010/wordprocessingShape" mc:Ignorable="w14 w15 w16se w16cid w16 w16cex w16sdtdh w16du wp14">
+<w:hdr xmlns:wpc="http://schemas.microsoft.com/office/word/2010/wordprocessingCanvas" xmlns:cx="http://schemas.microsoft.com/office/drawing/2014/chartex" xmlns:cx1="http://schemas.microsoft.com/office/drawing/2015/9/8/chartex" xmlns:cx2="http://schemas.microsoft.com/office/drawing/2015/10/21/chartex" xmlns:cx3="http://schemas.microsoft.com/office/drawing/2016/5/9/chartex" xmlns:cx4="http://schemas.microsoft.com/office/drawing/2016/5/10/chartex" xmlns:cx5="http://schemas.microsoft.com/office/drawing/2016/5/11/chartex" xmlns:cx6="http://schemas.microsoft.com/office/drawing/2016/5/12/chartex" xmlns:cx7="http://schemas.microsoft.com/office/drawing/2016/5/13/chartex" xmlns:cx8="http://schemas.microsoft.com/office/drawing/2016/5/14/chartex" xmlns:mc="http://schemas.openxmlformats.org/markup-compatibility/2006" xmlns:aink="http://schemas.microsoft.com/office/drawing/2016/ink" xmlns:am3d="http://schemas.microsoft.com/office/drawing/2017/model3d" xmlns:o="urn:schemas-microsoft-com:office:office" xmlns:oel="http://schemas.microsoft.com/office/2019/extlst" xmlns:r="http://schemas.openxmlformats.org/officeDocument/2006/relationships" xmlns:m="http://schemas.openxmlformats.org/officeDocument/2006/math" xmlns:v="urn:schemas-microsoft-com:vml" xmlns:wp14="http://schemas.microsoft.com/office/word/2010/wordprocessingDrawing" xmlns:wp="http://schemas.openxmlformats.org/drawingml/2006/wordprocessingDrawing" xmlns:w10="urn:schemas-microsoft-com:office:word" xmlns:w="http://schemas.openxmlformats.org/wordprocessingml/2006/main" xmlns:w14="http://schemas.microsoft.com/office/word/2010/wordml" xmlns:w15="http://schemas.microsoft.com/office/word/2012/wordml" xmlns:w16cex="http://schemas.microsoft.com/office/word/2018/wordml/cex" xmlns:w16cid="http://schemas.microsoft.com/office/word/2016/wordml/cid" xmlns:w16="http://schemas.microsoft.com/office/word/2018/wordml" xmlns:w16du="http://schemas.microsoft.com/office/word/2023/wordml/word16du" xmlns:w16sdtdh="http://schemas.microsoft.com/office/word/2020/wordml/sdtdatahash" xmlns:w16sdtfl="http://schemas.microsoft.com/office/word/2024/wordml/sdtformatlock" xmlns:w16se="http://schemas.microsoft.com/office/word/2015/wordml/symex" xmlns:wpg="http://schemas.microsoft.com/office/word/2010/wordprocessingGroup" xmlns:wpi="http://schemas.microsoft.com/office/word/2010/wordprocessingInk" xmlns:wne="http://schemas.microsoft.com/office/word/2006/wordml" xmlns:wps="http://schemas.microsoft.com/office/word/2010/wordprocessingShape" mc:Ignorable="w14 w15 w16se w16cid w16 w16cex w16sdtdh w16sdtfl w16du wp14">
   <w:p>
     <w:pPr>
       <w:pBdr>
@@ -3068,7 +2826,7 @@
 </file>
 
 <file path=word/header2.xml><?xml version="1.0" encoding="utf-8"?>
-<w:hdr xmlns:wpc="http://schemas.microsoft.com/office/word/2010/wordprocessingCanvas" xmlns:cx="http://schemas.microsoft.com/office/drawing/2014/chartex" xmlns:cx1="http://schemas.microsoft.com/office/drawing/2015/9/8/chartex" xmlns:cx2="http://schemas.microsoft.com/office/drawing/2015/10/21/chartex" xmlns:cx3="http://schemas.microsoft.com/office/drawing/2016/5/9/chartex" xmlns:cx4="http://schemas.microsoft.com/office/drawing/2016/5/10/chartex" xmlns:cx5="http://schemas.microsoft.com/office/drawing/2016/5/11/chartex" xmlns:cx6="http://schemas.microsoft.com/office/drawing/2016/5/12/chartex" xmlns:cx7="http://schemas.microsoft.com/office/drawing/2016/5/13/chartex" xmlns:cx8="http://schemas.microsoft.com/office/drawing/2016/5/14/chartex" xmlns:mc="http://schemas.openxmlformats.org/markup-compatibility/2006" xmlns:aink="http://schemas.microsoft.com/office/drawing/2016/ink" xmlns:am3d="http://schemas.microsoft.com/office/drawing/2017/model3d" xmlns:o="urn:schemas-microsoft-com:office:office" xmlns:oel="http://schemas.microsoft.com/office/2019/extlst" xmlns:r="http://schemas.openxmlformats.org/officeDocument/2006/relationships" xmlns:m="http://schemas.openxmlformats.org/officeDocument/2006/math" xmlns:v="urn:schemas-microsoft-com:vml" xmlns:wp14="http://schemas.microsoft.com/office/word/2010/wordprocessingDrawing" xmlns:wp="http://schemas.openxmlformats.org/drawingml/2006/wordprocessingDrawing" xmlns:w10="urn:schemas-microsoft-com:office:word" xmlns:w="http://schemas.openxmlformats.org/wordprocessingml/2006/main" xmlns:w14="http://schemas.microsoft.com/office/word/2010/wordml" xmlns:w15="http://schemas.microsoft.com/office/word/2012/wordml" xmlns:w16cex="http://schemas.microsoft.com/office/word/2018/wordml/cex" xmlns:w16cid="http://schemas.microsoft.com/office/word/2016/wordml/cid" xmlns:w16="http://schemas.microsoft.com/office/word/2018/wordml" xmlns:w16du="http://schemas.microsoft.com/office/word/2023/wordml/word16du" xmlns:w16sdtdh="http://schemas.microsoft.com/office/word/2020/wordml/sdtdatahash" xmlns:w16se="http://schemas.microsoft.com/office/word/2015/wordml/symex" xmlns:wpg="http://schemas.microsoft.com/office/word/2010/wordprocessingGroup" xmlns:wpi="http://schemas.microsoft.com/office/word/2010/wordprocessingInk" xmlns:wne="http://schemas.microsoft.com/office/word/2006/wordml" xmlns:wps="http://schemas.microsoft.com/office/word/2010/wordprocessingShape" mc:Ignorable="w14 w15 w16se w16cid w16 w16cex w16sdtdh w16du wp14">
+<w:hdr xmlns:wpc="http://schemas.microsoft.com/office/word/2010/wordprocessingCanvas" xmlns:cx="http://schemas.microsoft.com/office/drawing/2014/chartex" xmlns:cx1="http://schemas.microsoft.com/office/drawing/2015/9/8/chartex" xmlns:cx2="http://schemas.microsoft.com/office/drawing/2015/10/21/chartex" xmlns:cx3="http://schemas.microsoft.com/office/drawing/2016/5/9/chartex" xmlns:cx4="http://schemas.microsoft.com/office/drawing/2016/5/10/chartex" xmlns:cx5="http://schemas.microsoft.com/office/drawing/2016/5/11/chartex" xmlns:cx6="http://schemas.microsoft.com/office/drawing/2016/5/12/chartex" xmlns:cx7="http://schemas.microsoft.com/office/drawing/2016/5/13/chartex" xmlns:cx8="http://schemas.microsoft.com/office/drawing/2016/5/14/chartex" xmlns:mc="http://schemas.openxmlformats.org/markup-compatibility/2006" xmlns:aink="http://schemas.microsoft.com/office/drawing/2016/ink" xmlns:am3d="http://schemas.microsoft.com/office/drawing/2017/model3d" xmlns:o="urn:schemas-microsoft-com:office:office" xmlns:oel="http://schemas.microsoft.com/office/2019/extlst" xmlns:r="http://schemas.openxmlformats.org/officeDocument/2006/relationships" xmlns:m="http://schemas.openxmlformats.org/officeDocument/2006/math" xmlns:v="urn:schemas-microsoft-com:vml" xmlns:wp14="http://schemas.microsoft.com/office/word/2010/wordprocessingDrawing" xmlns:wp="http://schemas.openxmlformats.org/drawingml/2006/wordprocessingDrawing" xmlns:w10="urn:schemas-microsoft-com:office:word" xmlns:w="http://schemas.openxmlformats.org/wordprocessingml/2006/main" xmlns:w14="http://schemas.microsoft.com/office/word/2010/wordml" xmlns:w15="http://schemas.microsoft.com/office/word/2012/wordml" xmlns:w16cex="http://schemas.microsoft.com/office/word/2018/wordml/cex" xmlns:w16cid="http://schemas.microsoft.com/office/word/2016/wordml/cid" xmlns:w16="http://schemas.microsoft.com/office/word/2018/wordml" xmlns:w16du="http://schemas.microsoft.com/office/word/2023/wordml/word16du" xmlns:w16sdtdh="http://schemas.microsoft.com/office/word/2020/wordml/sdtdatahash" xmlns:w16sdtfl="http://schemas.microsoft.com/office/word/2024/wordml/sdtformatlock" xmlns:w16se="http://schemas.microsoft.com/office/word/2015/wordml/symex" xmlns:wpg="http://schemas.microsoft.com/office/word/2010/wordprocessingGroup" xmlns:wpi="http://schemas.microsoft.com/office/word/2010/wordprocessingInk" xmlns:wne="http://schemas.microsoft.com/office/word/2006/wordml" xmlns:wps="http://schemas.microsoft.com/office/word/2010/wordprocessingShape" mc:Ignorable="w14 w15 w16se w16cid w16 w16cex w16sdtdh w16sdtfl w16du wp14">
   <w:p>
     <w:pPr>
       <w:tabs>
@@ -3197,6 +2955,7 @@
         <w:rFonts w:ascii="Arial" w:eastAsia="Arial" w:hAnsi="Arial" w:cs="Arial"/>
         <w:sz w:val="20"/>
         <w:szCs w:val="20"/>
+        <w:lang w:val="nl-NL"/>
       </w:rPr>
     </w:pPr>
     <w:r>
@@ -3204,24 +2963,27 @@
         <w:rFonts w:ascii="Arial Black" w:eastAsia="Arial Black" w:hAnsi="Arial Black" w:cs="Arial Black"/>
         <w:sz w:val="20"/>
         <w:szCs w:val="20"/>
+        <w:lang w:val="nl-NL"/>
       </w:rPr>
       <w:t xml:space="preserve">LinkedIn: </w:t>
     </w:r>
-    <w:bookmarkStart w:id="1" w:name="_Hlk140085253"/>
+    <w:bookmarkStart w:id="2" w:name="_Hlk140085253"/>
     <w:r>
       <w:rPr>
         <w:rFonts w:ascii="Arial" w:eastAsia="Arial" w:hAnsi="Arial" w:cs="Arial"/>
         <w:sz w:val="20"/>
         <w:szCs w:val="20"/>
+        <w:lang w:val="nl-NL"/>
       </w:rPr>
       <w:t>https://www.linkedin.com/in/bashamer</w:t>
     </w:r>
-    <w:bookmarkEnd w:id="1"/>
+    <w:bookmarkEnd w:id="2"/>
     <w:r>
       <w:rPr>
         <w:rFonts w:ascii="Arial" w:eastAsia="Arial" w:hAnsi="Arial" w:cs="Arial"/>
         <w:sz w:val="20"/>
         <w:szCs w:val="20"/>
+        <w:lang w:val="nl-NL"/>
       </w:rPr>
       <w:tab/>
     </w:r>
@@ -3230,6 +2992,7 @@
         <w:rFonts w:ascii="Arial Black" w:eastAsia="Arial Black" w:hAnsi="Arial Black" w:cs="Arial Black"/>
         <w:sz w:val="20"/>
         <w:szCs w:val="20"/>
+        <w:lang w:val="nl-NL"/>
       </w:rPr>
       <w:t>Ce</w:t>
     </w:r>
@@ -3238,6 +3001,7 @@
         <w:rFonts w:ascii="Arial Black" w:eastAsia="Arial Black" w:hAnsi="Arial Black" w:cs="Arial Black"/>
         <w:sz w:val="20"/>
         <w:szCs w:val="20"/>
+        <w:lang w:val="nl-NL"/>
       </w:rPr>
       <w:t xml:space="preserve">ll: </w:t>
     </w:r>
@@ -3246,6 +3010,7 @@
         <w:rFonts w:ascii="Arial" w:eastAsia="Arial" w:hAnsi="Arial" w:cs="Arial"/>
         <w:sz w:val="20"/>
         <w:szCs w:val="20"/>
+        <w:lang w:val="nl-NL"/>
       </w:rPr>
       <w:t>303.870.4560</w:t>
     </w:r>
@@ -3273,7 +3038,7 @@
 </file>
 
 <file path=word/numbering.xml><?xml version="1.0" encoding="utf-8"?>
-<w:numbering xmlns:wpc="http://schemas.microsoft.com/office/word/2010/wordprocessingCanvas" xmlns:cx="http://schemas.microsoft.com/office/drawing/2014/chartex" xmlns:cx1="http://schemas.microsoft.com/office/drawing/2015/9/8/chartex" xmlns:cx2="http://schemas.microsoft.com/office/drawing/2015/10/21/chartex" xmlns:cx3="http://schemas.microsoft.com/office/drawing/2016/5/9/chartex" xmlns:cx4="http://schemas.microsoft.com/office/drawing/2016/5/10/chartex" xmlns:cx5="http://schemas.microsoft.com/office/drawing/2016/5/11/chartex" xmlns:cx6="http://schemas.microsoft.com/office/drawing/2016/5/12/chartex" xmlns:cx7="http://schemas.microsoft.com/office/drawing/2016/5/13/chartex" xmlns:cx8="http://schemas.microsoft.com/office/drawing/2016/5/14/chartex" xmlns:mc="http://schemas.openxmlformats.org/markup-compatibility/2006" xmlns:aink="http://schemas.microsoft.com/office/drawing/2016/ink" xmlns:am3d="http://schemas.microsoft.com/office/drawing/2017/model3d" xmlns:o="urn:schemas-microsoft-com:office:office" xmlns:oel="http://schemas.microsoft.com/office/2019/extlst" xmlns:r="http://schemas.openxmlformats.org/officeDocument/2006/relationships" xmlns:m="http://schemas.openxmlformats.org/officeDocument/2006/math" xmlns:v="urn:schemas-microsoft-com:vml" xmlns:wp14="http://schemas.microsoft.com/office/word/2010/wordprocessingDrawing" xmlns:wp="http://schemas.openxmlformats.org/drawingml/2006/wordprocessingDrawing" xmlns:w10="urn:schemas-microsoft-com:office:word" xmlns:w="http://schemas.openxmlformats.org/wordprocessingml/2006/main" xmlns:w14="http://schemas.microsoft.com/office/word/2010/wordml" xmlns:w15="http://schemas.microsoft.com/office/word/2012/wordml" xmlns:w16cex="http://schemas.microsoft.com/office/word/2018/wordml/cex" xmlns:w16cid="http://schemas.microsoft.com/office/word/2016/wordml/cid" xmlns:w16="http://schemas.microsoft.com/office/word/2018/wordml" xmlns:w16du="http://schemas.microsoft.com/office/word/2023/wordml/word16du" xmlns:w16sdtdh="http://schemas.microsoft.com/office/word/2020/wordml/sdtdatahash" xmlns:w16se="http://schemas.microsoft.com/office/word/2015/wordml/symex" xmlns:wpg="http://schemas.microsoft.com/office/word/2010/wordprocessingGroup" xmlns:wpi="http://schemas.microsoft.com/office/word/2010/wordprocessingInk" xmlns:wne="http://schemas.microsoft.com/office/word/2006/wordml" xmlns:wps="http://schemas.microsoft.com/office/word/2010/wordprocessingShape" mc:Ignorable="w14 w15 w16se w16cid w16 w16cex w16sdtdh w16du wp14">
+<w:numbering xmlns:wpc="http://schemas.microsoft.com/office/word/2010/wordprocessingCanvas" xmlns:cx="http://schemas.microsoft.com/office/drawing/2014/chartex" xmlns:cx1="http://schemas.microsoft.com/office/drawing/2015/9/8/chartex" xmlns:cx2="http://schemas.microsoft.com/office/drawing/2015/10/21/chartex" xmlns:cx3="http://schemas.microsoft.com/office/drawing/2016/5/9/chartex" xmlns:cx4="http://schemas.microsoft.com/office/drawing/2016/5/10/chartex" xmlns:cx5="http://schemas.microsoft.com/office/drawing/2016/5/11/chartex" xmlns:cx6="http://schemas.microsoft.com/office/drawing/2016/5/12/chartex" xmlns:cx7="http://schemas.microsoft.com/office/drawing/2016/5/13/chartex" xmlns:cx8="http://schemas.microsoft.com/office/drawing/2016/5/14/chartex" xmlns:mc="http://schemas.openxmlformats.org/markup-compatibility/2006" xmlns:aink="http://schemas.microsoft.com/office/drawing/2016/ink" xmlns:am3d="http://schemas.microsoft.com/office/drawing/2017/model3d" xmlns:o="urn:schemas-microsoft-com:office:office" xmlns:oel="http://schemas.microsoft.com/office/2019/extlst" xmlns:r="http://schemas.openxmlformats.org/officeDocument/2006/relationships" xmlns:m="http://schemas.openxmlformats.org/officeDocument/2006/math" xmlns:v="urn:schemas-microsoft-com:vml" xmlns:wp14="http://schemas.microsoft.com/office/word/2010/wordprocessingDrawing" xmlns:wp="http://schemas.openxmlformats.org/drawingml/2006/wordprocessingDrawing" xmlns:w10="urn:schemas-microsoft-com:office:word" xmlns:w="http://schemas.openxmlformats.org/wordprocessingml/2006/main" xmlns:w14="http://schemas.microsoft.com/office/word/2010/wordml" xmlns:w15="http://schemas.microsoft.com/office/word/2012/wordml" xmlns:w16cex="http://schemas.microsoft.com/office/word/2018/wordml/cex" xmlns:w16cid="http://schemas.microsoft.com/office/word/2016/wordml/cid" xmlns:w16="http://schemas.microsoft.com/office/word/2018/wordml" xmlns:w16du="http://schemas.microsoft.com/office/word/2023/wordml/word16du" xmlns:w16sdtdh="http://schemas.microsoft.com/office/word/2020/wordml/sdtdatahash" xmlns:w16sdtfl="http://schemas.microsoft.com/office/word/2024/wordml/sdtformatlock" xmlns:w16se="http://schemas.microsoft.com/office/word/2015/wordml/symex" xmlns:wpg="http://schemas.microsoft.com/office/word/2010/wordprocessingGroup" xmlns:wpi="http://schemas.microsoft.com/office/word/2010/wordprocessingInk" xmlns:wne="http://schemas.microsoft.com/office/word/2006/wordml" xmlns:wps="http://schemas.microsoft.com/office/word/2010/wordprocessingShape" mc:Ignorable="w14 w15 w16se w16cid w16 w16cex w16sdtdh w16sdtfl w16du wp14">
   <w:abstractNum w:abstractNumId="0" w15:restartNumberingAfterBreak="0">
     <w:nsid w:val="788555E0"/>
     <w:multiLevelType w:val="hybridMultilevel"/>
@@ -3394,7 +3159,7 @@
 </file>
 
 <file path=word/styles.xml><?xml version="1.0" encoding="utf-8"?>
-<w:styles xmlns:mc="http://schemas.openxmlformats.org/markup-compatibility/2006" xmlns:r="http://schemas.openxmlformats.org/officeDocument/2006/relationships" xmlns:w="http://schemas.openxmlformats.org/wordprocessingml/2006/main" xmlns:w14="http://schemas.microsoft.com/office/word/2010/wordml" xmlns:w15="http://schemas.microsoft.com/office/word/2012/wordml" xmlns:w16cex="http://schemas.microsoft.com/office/word/2018/wordml/cex" xmlns:w16cid="http://schemas.microsoft.com/office/word/2016/wordml/cid" xmlns:w16="http://schemas.microsoft.com/office/word/2018/wordml" xmlns:w16du="http://schemas.microsoft.com/office/word/2023/wordml/word16du" xmlns:w16sdtdh="http://schemas.microsoft.com/office/word/2020/wordml/sdtdatahash" xmlns:w16se="http://schemas.microsoft.com/office/word/2015/wordml/symex" mc:Ignorable="w14 w15 w16se w16cid w16 w16cex w16sdtdh w16du">
+<w:styles xmlns:mc="http://schemas.openxmlformats.org/markup-compatibility/2006" xmlns:r="http://schemas.openxmlformats.org/officeDocument/2006/relationships" xmlns:w="http://schemas.openxmlformats.org/wordprocessingml/2006/main" xmlns:w14="http://schemas.microsoft.com/office/word/2010/wordml" xmlns:w15="http://schemas.microsoft.com/office/word/2012/wordml" xmlns:w16cex="http://schemas.microsoft.com/office/word/2018/wordml/cex" xmlns:w16cid="http://schemas.microsoft.com/office/word/2016/wordml/cid" xmlns:w16="http://schemas.microsoft.com/office/word/2018/wordml" xmlns:w16du="http://schemas.microsoft.com/office/word/2023/wordml/word16du" xmlns:w16sdtdh="http://schemas.microsoft.com/office/word/2020/wordml/sdtdatahash" xmlns:w16sdtfl="http://schemas.microsoft.com/office/word/2024/wordml/sdtformatlock" xmlns:w16se="http://schemas.microsoft.com/office/word/2015/wordml/symex" mc:Ignorable="w14 w15 w16se w16cid w16 w16cex w16sdtdh w16sdtfl w16du">
   <w:docDefaults>
     <w:rPrDefault>
       <w:rPr>

</xml_diff>